<commit_message>
check lists for new fields
</commit_message>
<xml_diff>
--- a/BagReports_FieldName.docx
+++ b/BagReports_FieldName.docx
@@ -6,399 +6,235 @@
       <w:pPr>
         <w:pStyle w:val="a3"/>
         <w:rPr>
+          <w:lang w:val="en-US"/>
+        </w:rPr>
+      </w:pPr>
+      <w:r>
+        <w:rPr>
           <w:b/>
           <w:lang w:val="en-US"/>
         </w:rPr>
-      </w:pPr>
+        <w:t>Bag-reports</w:t>
+      </w:r>
       <w:r>
         <w:rPr>
           <w:b/>
           <w:lang w:val="en-US"/>
         </w:rPr>
-        <w:t>Bag-reports</w:t>
-      </w:r>
-    </w:p>
-    <w:p>
-      <w:pPr>
-        <w:rPr>
-          <w:lang w:val="en-US"/>
-        </w:rPr>
-      </w:pPr>
-    </w:p>
-    <w:p>
-      <w:pPr>
-        <w:rPr>
-          <w:sz w:val="40"/>
-          <w:szCs w:val="40"/>
-          <w:lang w:val="en-US"/>
-        </w:rPr>
-      </w:pPr>
-      <w:r>
-        <w:rPr>
-          <w:sz w:val="40"/>
-          <w:szCs w:val="40"/>
-          <w:highlight w:val="yellow"/>
-          <w:lang w:val="en-US"/>
-        </w:rPr>
-        <w:t>Testing of field "name"</w:t>
-      </w:r>
-    </w:p>
-    <w:p>
-      <w:pPr>
-        <w:rPr>
-          <w:sz w:val="40"/>
-          <w:szCs w:val="40"/>
-          <w:highlight w:val="cyan"/>
-          <w:lang w:val="en-US"/>
-        </w:rPr>
-      </w:pPr>
-    </w:p>
-    <w:p>
-      <w:pPr>
-        <w:rPr>
-          <w:sz w:val="40"/>
-          <w:szCs w:val="40"/>
-          <w:lang w:val="en-US"/>
-        </w:rPr>
-      </w:pPr>
-      <w:r>
-        <w:rPr>
-          <w:sz w:val="40"/>
-          <w:szCs w:val="40"/>
-          <w:highlight w:val="cyan"/>
-          <w:lang w:val="en-US"/>
-        </w:rPr>
-        <w:t xml:space="preserve">ID: </w:t>
-      </w:r>
-      <w:r>
-        <w:rPr>
-          <w:sz w:val="40"/>
-          <w:szCs w:val="40"/>
-          <w:highlight w:val="cyan"/>
-          <w:lang w:val="en-US"/>
-        </w:rPr>
-        <w:t>1</w:t>
-      </w:r>
-    </w:p>
-    <w:p>
-      <w:pPr>
-        <w:rPr>
-          <w:sz w:val="40"/>
-          <w:szCs w:val="40"/>
-          <w:lang w:val="en-US"/>
-        </w:rPr>
-      </w:pPr>
-      <w:r>
-        <w:rPr>
-          <w:sz w:val="40"/>
-          <w:szCs w:val="40"/>
-          <w:highlight w:val="lightGray"/>
-          <w:lang w:val="en-US"/>
-        </w:rPr>
-        <w:t>Title:</w:t>
-      </w:r>
-      <w:r>
-        <w:rPr>
-          <w:sz w:val="40"/>
-          <w:szCs w:val="40"/>
-          <w:lang w:val="en-US"/>
-        </w:rPr>
-        <w:t xml:space="preserve"> Incorrect validation message at the bottom of the registration form after fi</w:t>
-      </w:r>
-      <w:r>
-        <w:rPr>
-          <w:sz w:val="40"/>
-          <w:szCs w:val="40"/>
-          <w:lang w:val="en-US"/>
-        </w:rPr>
-        <w:t>lling</w:t>
-      </w:r>
-      <w:r>
-        <w:rPr>
-          <w:sz w:val="40"/>
-          <w:szCs w:val="40"/>
-          <w:lang w:val="en-US"/>
-        </w:rPr>
-        <w:t xml:space="preserve"> all fields</w:t>
-      </w:r>
-      <w:r>
-        <w:rPr>
-          <w:sz w:val="40"/>
-          <w:szCs w:val="40"/>
-          <w:lang w:val="en-US"/>
-        </w:rPr>
-        <w:t xml:space="preserve"> with valid </w:t>
-      </w:r>
-      <w:r>
-        <w:rPr>
-          <w:sz w:val="40"/>
-          <w:szCs w:val="40"/>
-          <w:lang w:val="en-US"/>
-        </w:rPr>
-        <w:t>type of</w:t>
-      </w:r>
-      <w:r>
-        <w:rPr>
-          <w:sz w:val="40"/>
-          <w:szCs w:val="40"/>
-          <w:lang w:val="en-US"/>
-        </w:rPr>
         <w:t xml:space="preserve"> </w:t>
       </w:r>
       <w:r>
         <w:rPr>
-          <w:sz w:val="40"/>
-          <w:szCs w:val="40"/>
-          <w:lang w:val="en-US"/>
-        </w:rPr>
-        <w:t xml:space="preserve">data </w:t>
-      </w:r>
-      <w:r>
-        <w:rPr>
-          <w:sz w:val="40"/>
-          <w:szCs w:val="40"/>
-          <w:lang w:val="en-US"/>
-        </w:rPr>
-        <w:t>and valid number of symbols</w:t>
-      </w:r>
-    </w:p>
-    <w:p>
-      <w:pPr>
-        <w:rPr>
-          <w:sz w:val="40"/>
-          <w:szCs w:val="40"/>
-          <w:lang w:val="en-US"/>
-        </w:rPr>
-      </w:pPr>
-      <w:r>
-        <w:rPr>
-          <w:sz w:val="40"/>
-          <w:szCs w:val="40"/>
-          <w:highlight w:val="lightGray"/>
-          <w:lang w:val="en-US"/>
-        </w:rPr>
-        <w:t>Severity:</w:t>
-      </w:r>
-      <w:r>
-        <w:rPr>
-          <w:sz w:val="40"/>
-          <w:szCs w:val="40"/>
+          <w:b/>
+          <w:lang w:val="en-US"/>
+        </w:rPr>
+        <w:t xml:space="preserve">for </w:t>
+      </w:r>
+      <w:proofErr w:type="spellStart"/>
+      <w:r>
+        <w:rPr>
+          <w:b/>
+          <w:lang w:val="en-US"/>
+        </w:rPr>
+        <w:t>ITCareer's</w:t>
+      </w:r>
+      <w:proofErr w:type="spellEnd"/>
+      <w:r>
+        <w:rPr>
+          <w:b/>
+          <w:lang w:val="en-US"/>
+        </w:rPr>
+        <w:t xml:space="preserve"> website registration form</w:t>
+      </w:r>
+      <w:r>
+        <w:rPr>
+          <w:b/>
           <w:lang w:val="en-US"/>
         </w:rPr>
         <w:t xml:space="preserve"> </w:t>
       </w:r>
       <w:r>
         <w:rPr>
-          <w:sz w:val="40"/>
-          <w:szCs w:val="40"/>
-          <w:lang w:val="en-US"/>
-        </w:rPr>
-        <w:t>Blocker</w:t>
-      </w:r>
-    </w:p>
-    <w:p>
-      <w:pPr>
-        <w:rPr>
-          <w:sz w:val="40"/>
-          <w:szCs w:val="40"/>
-          <w:lang w:val="en-US"/>
-        </w:rPr>
-      </w:pPr>
-      <w:r>
-        <w:rPr>
-          <w:sz w:val="40"/>
-          <w:szCs w:val="40"/>
-          <w:highlight w:val="lightGray"/>
-          <w:lang w:val="en-US"/>
-        </w:rPr>
-        <w:t>Priority:</w:t>
-      </w:r>
-      <w:r>
-        <w:rPr>
-          <w:sz w:val="40"/>
-          <w:szCs w:val="40"/>
-          <w:lang w:val="en-US"/>
-        </w:rPr>
-        <w:t xml:space="preserve"> Hight</w:t>
-      </w:r>
-    </w:p>
-    <w:p>
-      <w:pPr>
-        <w:rPr>
-          <w:sz w:val="40"/>
-          <w:szCs w:val="40"/>
-          <w:lang w:val="en-US"/>
-        </w:rPr>
-      </w:pPr>
-      <w:r>
-        <w:rPr>
-          <w:sz w:val="40"/>
-          <w:szCs w:val="40"/>
-          <w:highlight w:val="lightGray"/>
-          <w:lang w:val="en-US"/>
-        </w:rPr>
-        <w:t>Environment:</w:t>
-      </w:r>
-      <w:r>
-        <w:rPr>
-          <w:sz w:val="40"/>
-          <w:szCs w:val="40"/>
-          <w:lang w:val="en-US"/>
-        </w:rPr>
-        <w:t xml:space="preserve"> Device: PC</w:t>
-      </w:r>
-      <w:r>
-        <w:rPr>
-          <w:sz w:val="40"/>
-          <w:szCs w:val="40"/>
-          <w:lang w:val="en-US"/>
-        </w:rPr>
-        <w:t xml:space="preserve">; </w:t>
-      </w:r>
-      <w:r>
-        <w:rPr>
-          <w:sz w:val="40"/>
-          <w:szCs w:val="40"/>
-          <w:lang w:val="en-US"/>
-        </w:rPr>
-        <w:t>OS: Windows 10</w:t>
-      </w:r>
-      <w:r>
-        <w:rPr>
-          <w:sz w:val="40"/>
-          <w:szCs w:val="40"/>
-          <w:lang w:val="en-US"/>
-        </w:rPr>
-        <w:t>;</w:t>
-      </w:r>
-      <w:r>
-        <w:rPr>
-          <w:sz w:val="40"/>
-          <w:szCs w:val="40"/>
-          <w:lang w:val="en-US"/>
-        </w:rPr>
-        <w:t xml:space="preserve"> Browser: Google Chrome</w:t>
-      </w:r>
-    </w:p>
-    <w:p>
-      <w:pPr>
-        <w:rPr>
-          <w:sz w:val="40"/>
-          <w:szCs w:val="40"/>
-          <w:lang w:val="en-US"/>
-        </w:rPr>
-      </w:pPr>
-      <w:r>
-        <w:rPr>
-          <w:sz w:val="40"/>
-          <w:szCs w:val="40"/>
-          <w:highlight w:val="lightGray"/>
-          <w:lang w:val="en-US"/>
-        </w:rPr>
-        <w:t>Steps:</w:t>
-      </w:r>
-    </w:p>
-    <w:p>
-      <w:pPr>
-        <w:rPr>
-          <w:sz w:val="40"/>
-          <w:szCs w:val="40"/>
-          <w:lang w:val="en-US"/>
-        </w:rPr>
-      </w:pPr>
-      <w:r>
-        <w:rPr>
-          <w:sz w:val="40"/>
-          <w:szCs w:val="40"/>
-          <w:lang w:val="en-US"/>
-        </w:rPr>
-        <w:t xml:space="preserve">1. </w:t>
-      </w:r>
-      <w:r>
-        <w:rPr>
-          <w:sz w:val="40"/>
-          <w:szCs w:val="40"/>
-          <w:lang w:val="en-US"/>
-        </w:rPr>
-        <w:t xml:space="preserve">Open the website </w:t>
+          <w:sz w:val="32"/>
+          <w:szCs w:val="32"/>
+          <w:lang w:val="en-US"/>
+        </w:rPr>
+        <w:t>(</w:t>
       </w:r>
       <w:hyperlink r:id="rId4" w:history="1">
         <w:r>
           <w:rPr>
             <w:rStyle w:val="a5"/>
-            <w:sz w:val="40"/>
-            <w:szCs w:val="40"/>
+            <w:sz w:val="32"/>
+            <w:szCs w:val="32"/>
             <w:lang w:val="en-US"/>
           </w:rPr>
           <w:t>http://itcareer.pythonanywhere.com/</w:t>
         </w:r>
       </w:hyperlink>
-    </w:p>
-    <w:p>
-      <w:pPr>
-        <w:rPr>
-          <w:sz w:val="40"/>
-          <w:szCs w:val="40"/>
-          <w:lang w:val="en-US"/>
-        </w:rPr>
-      </w:pPr>
-      <w:r>
-        <w:rPr>
-          <w:sz w:val="40"/>
-          <w:szCs w:val="40"/>
-          <w:lang w:val="en-US"/>
-        </w:rPr>
-        <w:t xml:space="preserve">2. </w:t>
-      </w:r>
-      <w:r>
-        <w:rPr>
-          <w:sz w:val="40"/>
-          <w:szCs w:val="40"/>
-          <w:lang w:val="en-US"/>
-        </w:rPr>
-        <w:t xml:space="preserve">Fill a field “name” with </w:t>
-      </w:r>
-      <w:r>
-        <w:rPr>
-          <w:sz w:val="40"/>
-          <w:szCs w:val="40"/>
-          <w:lang w:val="en-US"/>
-        </w:rPr>
-        <w:t>letter</w:t>
-      </w:r>
-      <w:r>
-        <w:rPr>
-          <w:sz w:val="40"/>
-          <w:szCs w:val="40"/>
-          <w:lang w:val="en-US"/>
-        </w:rPr>
-        <w:t>s</w:t>
-      </w:r>
-      <w:r>
-        <w:rPr>
-          <w:sz w:val="40"/>
-          <w:szCs w:val="40"/>
-          <w:lang w:val="en-US"/>
-        </w:rPr>
-        <w:t xml:space="preserve"> “</w:t>
-      </w:r>
-      <w:proofErr w:type="spellStart"/>
-      <w:r>
-        <w:rPr>
-          <w:sz w:val="40"/>
-          <w:szCs w:val="40"/>
-          <w:lang w:val="en-US"/>
-        </w:rPr>
-        <w:t>Va</w:t>
-      </w:r>
-      <w:proofErr w:type="spellEnd"/>
-      <w:r>
-        <w:rPr>
-          <w:sz w:val="40"/>
-          <w:szCs w:val="40"/>
-          <w:lang w:val="en-US"/>
-        </w:rPr>
-        <w:t>”</w:t>
+      <w:r>
+        <w:rPr>
+          <w:sz w:val="32"/>
+          <w:szCs w:val="32"/>
+          <w:lang w:val="en-US"/>
+        </w:rPr>
+        <w:t>)</w:t>
+      </w:r>
+    </w:p>
+    <w:p>
+      <w:pPr>
+        <w:rPr>
+          <w:lang w:val="en-US"/>
+        </w:rPr>
+      </w:pPr>
+    </w:p>
+    <w:p>
+      <w:pPr>
+        <w:rPr>
+          <w:sz w:val="40"/>
+          <w:szCs w:val="40"/>
+          <w:lang w:val="en-US"/>
+        </w:rPr>
+      </w:pPr>
+      <w:r>
+        <w:rPr>
+          <w:sz w:val="40"/>
+          <w:szCs w:val="40"/>
+          <w:highlight w:val="yellow"/>
+          <w:lang w:val="en-US"/>
+        </w:rPr>
+        <w:t>Testing of field "name"</w:t>
+      </w:r>
+      <w:bookmarkStart w:id="0" w:name="_GoBack"/>
+      <w:bookmarkEnd w:id="0"/>
+    </w:p>
+    <w:p>
+      <w:pPr>
+        <w:rPr>
+          <w:sz w:val="40"/>
+          <w:szCs w:val="40"/>
+          <w:highlight w:val="cyan"/>
+          <w:lang w:val="en-US"/>
+        </w:rPr>
+      </w:pPr>
+    </w:p>
+    <w:p>
+      <w:pPr>
+        <w:rPr>
+          <w:sz w:val="40"/>
+          <w:szCs w:val="40"/>
+          <w:lang w:val="en-US"/>
+        </w:rPr>
+      </w:pPr>
+      <w:r>
+        <w:rPr>
+          <w:sz w:val="40"/>
+          <w:szCs w:val="40"/>
+          <w:highlight w:val="cyan"/>
+          <w:lang w:val="en-US"/>
+        </w:rPr>
+        <w:t xml:space="preserve">ID: </w:t>
+      </w:r>
+      <w:r>
+        <w:rPr>
+          <w:sz w:val="40"/>
+          <w:szCs w:val="40"/>
+          <w:highlight w:val="cyan"/>
+          <w:lang w:val="en-US"/>
+        </w:rPr>
+        <w:t>1</w:t>
+      </w:r>
+    </w:p>
+    <w:p>
+      <w:pPr>
+        <w:rPr>
+          <w:sz w:val="40"/>
+          <w:szCs w:val="40"/>
+          <w:lang w:val="en-US"/>
+        </w:rPr>
+      </w:pPr>
+      <w:r>
+        <w:rPr>
+          <w:sz w:val="40"/>
+          <w:szCs w:val="40"/>
+          <w:highlight w:val="lightGray"/>
+          <w:lang w:val="en-US"/>
+        </w:rPr>
+        <w:t>Title:</w:t>
+      </w:r>
+      <w:r>
+        <w:rPr>
+          <w:sz w:val="40"/>
+          <w:szCs w:val="40"/>
+          <w:lang w:val="en-US"/>
+        </w:rPr>
+        <w:t xml:space="preserve"> Incorrect validation message at the bottom of the registration form after fi</w:t>
+      </w:r>
+      <w:r>
+        <w:rPr>
+          <w:sz w:val="40"/>
+          <w:szCs w:val="40"/>
+          <w:lang w:val="en-US"/>
+        </w:rPr>
+        <w:t>lling</w:t>
+      </w:r>
+      <w:r>
+        <w:rPr>
+          <w:sz w:val="40"/>
+          <w:szCs w:val="40"/>
+          <w:lang w:val="en-US"/>
+        </w:rPr>
+        <w:t xml:space="preserve"> all fields</w:t>
+      </w:r>
+      <w:r>
+        <w:rPr>
+          <w:sz w:val="40"/>
+          <w:szCs w:val="40"/>
+          <w:lang w:val="en-US"/>
+        </w:rPr>
+        <w:t xml:space="preserve"> with valid </w:t>
+      </w:r>
+      <w:r>
+        <w:rPr>
+          <w:sz w:val="40"/>
+          <w:szCs w:val="40"/>
+          <w:lang w:val="en-US"/>
+        </w:rPr>
+        <w:t xml:space="preserve">type of </w:t>
+      </w:r>
+      <w:r>
+        <w:rPr>
+          <w:sz w:val="40"/>
+          <w:szCs w:val="40"/>
+          <w:lang w:val="en-US"/>
+        </w:rPr>
+        <w:t xml:space="preserve">data </w:t>
+      </w:r>
+      <w:r>
+        <w:rPr>
+          <w:sz w:val="40"/>
+          <w:szCs w:val="40"/>
+          <w:lang w:val="en-US"/>
+        </w:rPr>
+        <w:t>and valid number of symbols</w:t>
+      </w:r>
+    </w:p>
+    <w:p>
+      <w:pPr>
+        <w:rPr>
+          <w:sz w:val="40"/>
+          <w:szCs w:val="40"/>
+          <w:lang w:val="en-US"/>
+        </w:rPr>
+      </w:pPr>
+      <w:r>
+        <w:rPr>
+          <w:sz w:val="40"/>
+          <w:szCs w:val="40"/>
+          <w:highlight w:val="lightGray"/>
+          <w:lang w:val="en-US"/>
+        </w:rPr>
+        <w:t>Severity:</w:t>
       </w:r>
       <w:r>
         <w:rPr>
@@ -408,276 +244,13 @@
         </w:rPr>
         <w:t xml:space="preserve"> </w:t>
       </w:r>
-    </w:p>
-    <w:p>
-      <w:pPr>
-        <w:rPr>
-          <w:sz w:val="40"/>
-          <w:szCs w:val="40"/>
-          <w:lang w:val="en-US"/>
-        </w:rPr>
-      </w:pPr>
-      <w:r>
-        <w:rPr>
-          <w:sz w:val="40"/>
-          <w:szCs w:val="40"/>
-          <w:lang w:val="en-US"/>
-        </w:rPr>
-        <w:t xml:space="preserve">3. </w:t>
-      </w:r>
-      <w:r>
-        <w:rPr>
-          <w:sz w:val="40"/>
-          <w:szCs w:val="40"/>
-          <w:lang w:val="en-US"/>
-        </w:rPr>
-        <w:t>Fill other fields with valid ty</w:t>
-      </w:r>
-      <w:r>
-        <w:rPr>
-          <w:sz w:val="40"/>
-          <w:szCs w:val="40"/>
-          <w:lang w:val="en-US"/>
-        </w:rPr>
-        <w:t xml:space="preserve">pe of </w:t>
-      </w:r>
-      <w:r>
-        <w:rPr>
-          <w:sz w:val="40"/>
-          <w:szCs w:val="40"/>
-          <w:lang w:val="en-US"/>
-        </w:rPr>
-        <w:t xml:space="preserve">data for these fields </w:t>
-      </w:r>
-    </w:p>
-    <w:p>
-      <w:pPr>
-        <w:rPr>
-          <w:sz w:val="40"/>
-          <w:szCs w:val="40"/>
-          <w:lang w:val="en-US"/>
-        </w:rPr>
-      </w:pPr>
-      <w:r>
-        <w:rPr>
-          <w:sz w:val="40"/>
-          <w:szCs w:val="40"/>
-          <w:lang w:val="en-US"/>
-        </w:rPr>
-        <w:t xml:space="preserve">4. </w:t>
-      </w:r>
-      <w:r>
-        <w:rPr>
-          <w:sz w:val="40"/>
-          <w:szCs w:val="40"/>
-          <w:lang w:val="en-US"/>
-        </w:rPr>
-        <w:t>Click “Submit”</w:t>
-      </w:r>
-    </w:p>
-    <w:p>
-      <w:pPr>
-        <w:rPr>
-          <w:sz w:val="40"/>
-          <w:szCs w:val="40"/>
-          <w:lang w:val="en-US"/>
-        </w:rPr>
-      </w:pPr>
-      <w:r>
-        <w:rPr>
-          <w:sz w:val="40"/>
-          <w:szCs w:val="40"/>
-          <w:highlight w:val="lightGray"/>
-          <w:lang w:val="en-US"/>
-        </w:rPr>
-        <w:t>Actual result:</w:t>
-      </w:r>
-      <w:r>
-        <w:rPr>
-          <w:sz w:val="40"/>
-          <w:szCs w:val="40"/>
-          <w:lang w:val="en-US"/>
-        </w:rPr>
-        <w:t xml:space="preserve"> At the bottom of the registration form appears validation message “</w:t>
-      </w:r>
-      <w:r>
-        <w:rPr>
-          <w:sz w:val="40"/>
-          <w:szCs w:val="40"/>
-          <w:lang w:val="en-US"/>
-        </w:rPr>
-        <w:t>Error: All Fields are Required</w:t>
-      </w:r>
-      <w:r>
-        <w:rPr>
-          <w:sz w:val="40"/>
-          <w:szCs w:val="40"/>
-          <w:lang w:val="en-US"/>
-        </w:rPr>
-        <w:t xml:space="preserve">” </w:t>
-      </w:r>
-    </w:p>
-    <w:p>
-      <w:pPr>
-        <w:rPr>
-          <w:sz w:val="40"/>
-          <w:szCs w:val="40"/>
-          <w:lang w:val="en-US"/>
-        </w:rPr>
-      </w:pPr>
-      <w:r>
-        <w:rPr>
-          <w:sz w:val="40"/>
-          <w:szCs w:val="40"/>
-          <w:highlight w:val="lightGray"/>
-          <w:lang w:val="en-US"/>
-        </w:rPr>
-        <w:t>Expected result</w:t>
-      </w:r>
-      <w:r>
-        <w:rPr>
-          <w:sz w:val="40"/>
-          <w:szCs w:val="40"/>
-          <w:highlight w:val="lightGray"/>
-          <w:lang w:val="en-US"/>
-        </w:rPr>
-        <w:t>:</w:t>
-      </w:r>
-      <w:r>
-        <w:rPr>
-          <w:sz w:val="40"/>
-          <w:szCs w:val="40"/>
-          <w:lang w:val="en-US"/>
-        </w:rPr>
-        <w:t xml:space="preserve"> </w:t>
-      </w:r>
-      <w:r>
-        <w:rPr>
-          <w:sz w:val="40"/>
-          <w:szCs w:val="40"/>
-          <w:lang w:val="en-US"/>
-        </w:rPr>
-        <w:t xml:space="preserve">At the bottom of the registration form appears validation message: </w:t>
-      </w:r>
-      <w:r>
-        <w:rPr>
-          <w:sz w:val="40"/>
-          <w:szCs w:val="40"/>
-          <w:lang w:val="en-US"/>
-        </w:rPr>
-        <w:t>"Success! Hello: "name""</w:t>
-      </w:r>
-    </w:p>
-    <w:p>
-      <w:pPr>
-        <w:rPr>
-          <w:sz w:val="40"/>
-          <w:szCs w:val="40"/>
-          <w:lang w:val="en-US"/>
-        </w:rPr>
-      </w:pPr>
-      <w:r>
-        <w:rPr>
-          <w:sz w:val="40"/>
-          <w:szCs w:val="40"/>
-          <w:highlight w:val="cyan"/>
-          <w:lang w:val="en-US"/>
-        </w:rPr>
-        <w:lastRenderedPageBreak/>
-        <w:t xml:space="preserve">ID: </w:t>
-      </w:r>
-      <w:r>
-        <w:rPr>
-          <w:sz w:val="40"/>
-          <w:szCs w:val="40"/>
-          <w:highlight w:val="cyan"/>
-          <w:lang w:val="en-US"/>
-        </w:rPr>
-        <w:t>2</w:t>
-      </w:r>
-    </w:p>
-    <w:p>
-      <w:pPr>
-        <w:rPr>
-          <w:sz w:val="40"/>
-          <w:szCs w:val="40"/>
-          <w:lang w:val="en-US"/>
-        </w:rPr>
-      </w:pPr>
-      <w:r>
-        <w:rPr>
-          <w:sz w:val="40"/>
-          <w:szCs w:val="40"/>
-          <w:highlight w:val="lightGray"/>
-          <w:lang w:val="en-US"/>
-        </w:rPr>
-        <w:t>Title:</w:t>
-      </w:r>
-      <w:r>
-        <w:rPr>
-          <w:sz w:val="40"/>
-          <w:szCs w:val="40"/>
-          <w:lang w:val="en-US"/>
-        </w:rPr>
-        <w:t xml:space="preserve"> Incorrect validation message at the bottom of the registration form after filling all fields with valid</w:t>
-      </w:r>
-      <w:r>
-        <w:rPr>
-          <w:sz w:val="40"/>
-          <w:szCs w:val="40"/>
-          <w:lang w:val="en-US"/>
-        </w:rPr>
-        <w:t xml:space="preserve"> </w:t>
-      </w:r>
-      <w:r>
-        <w:rPr>
-          <w:sz w:val="40"/>
-          <w:szCs w:val="40"/>
-          <w:lang w:val="en-US"/>
-        </w:rPr>
-        <w:t>type of</w:t>
-      </w:r>
-      <w:r>
-        <w:rPr>
-          <w:sz w:val="40"/>
-          <w:szCs w:val="40"/>
-          <w:lang w:val="en-US"/>
-        </w:rPr>
-        <w:t xml:space="preserve"> data </w:t>
-      </w:r>
-      <w:r>
-        <w:rPr>
-          <w:sz w:val="40"/>
-          <w:szCs w:val="40"/>
-          <w:lang w:val="en-US"/>
-        </w:rPr>
-        <w:t>and valid number of symbols</w:t>
-      </w:r>
-    </w:p>
-    <w:p>
-      <w:pPr>
-        <w:rPr>
-          <w:sz w:val="40"/>
-          <w:szCs w:val="40"/>
-          <w:lang w:val="en-US"/>
-        </w:rPr>
-      </w:pPr>
-      <w:r>
-        <w:rPr>
-          <w:sz w:val="40"/>
-          <w:szCs w:val="40"/>
-          <w:highlight w:val="lightGray"/>
-          <w:lang w:val="en-US"/>
-        </w:rPr>
-        <w:t>Severity:</w:t>
-      </w:r>
-      <w:r>
-        <w:rPr>
-          <w:sz w:val="40"/>
-          <w:szCs w:val="40"/>
-          <w:lang w:val="en-US"/>
-        </w:rPr>
-        <w:t xml:space="preserve"> Blocker</w:t>
+      <w:r>
+        <w:rPr>
+          <w:sz w:val="40"/>
+          <w:szCs w:val="40"/>
+          <w:lang w:val="en-US"/>
+        </w:rPr>
+        <w:t>Blocker</w:t>
       </w:r>
     </w:p>
     <w:p>
@@ -840,31 +413,157 @@
           <w:szCs w:val="40"/>
           <w:lang w:val="en-US"/>
         </w:rPr>
-        <w:t>Fill a field “name” with letter</w:t>
-      </w:r>
-      <w:r>
-        <w:rPr>
-          <w:sz w:val="40"/>
-          <w:szCs w:val="40"/>
-          <w:lang w:val="en-US"/>
-        </w:rPr>
-        <w:t xml:space="preserve">s </w:t>
-      </w:r>
-      <w:r>
-        <w:rPr>
-          <w:sz w:val="40"/>
-          <w:szCs w:val="40"/>
-          <w:lang w:val="en-US"/>
-        </w:rPr>
-        <w:t>“Va</w:t>
-      </w:r>
-      <w:r>
-        <w:rPr>
-          <w:sz w:val="40"/>
-          <w:szCs w:val="40"/>
-          <w:lang w:val="en-US"/>
-        </w:rPr>
-        <w:t>l</w:t>
+        <w:t xml:space="preserve">Fill a field “name” with </w:t>
+      </w:r>
+      <w:r>
+        <w:rPr>
+          <w:sz w:val="40"/>
+          <w:szCs w:val="40"/>
+          <w:lang w:val="en-US"/>
+        </w:rPr>
+        <w:t>letter</w:t>
+      </w:r>
+      <w:r>
+        <w:rPr>
+          <w:sz w:val="40"/>
+          <w:szCs w:val="40"/>
+          <w:lang w:val="en-US"/>
+        </w:rPr>
+        <w:t>s</w:t>
+      </w:r>
+      <w:r>
+        <w:rPr>
+          <w:sz w:val="40"/>
+          <w:szCs w:val="40"/>
+          <w:lang w:val="en-US"/>
+        </w:rPr>
+        <w:t xml:space="preserve"> “</w:t>
+      </w:r>
+      <w:proofErr w:type="spellStart"/>
+      <w:r>
+        <w:rPr>
+          <w:sz w:val="40"/>
+          <w:szCs w:val="40"/>
+          <w:lang w:val="en-US"/>
+        </w:rPr>
+        <w:t>Va</w:t>
+      </w:r>
+      <w:proofErr w:type="spellEnd"/>
+      <w:r>
+        <w:rPr>
+          <w:sz w:val="40"/>
+          <w:szCs w:val="40"/>
+          <w:lang w:val="en-US"/>
+        </w:rPr>
+        <w:t>”</w:t>
+      </w:r>
+      <w:r>
+        <w:rPr>
+          <w:sz w:val="40"/>
+          <w:szCs w:val="40"/>
+          <w:lang w:val="en-US"/>
+        </w:rPr>
+        <w:t xml:space="preserve"> </w:t>
+      </w:r>
+    </w:p>
+    <w:p>
+      <w:pPr>
+        <w:rPr>
+          <w:sz w:val="40"/>
+          <w:szCs w:val="40"/>
+          <w:lang w:val="en-US"/>
+        </w:rPr>
+      </w:pPr>
+      <w:r>
+        <w:rPr>
+          <w:sz w:val="40"/>
+          <w:szCs w:val="40"/>
+          <w:lang w:val="en-US"/>
+        </w:rPr>
+        <w:t xml:space="preserve">3. </w:t>
+      </w:r>
+      <w:r>
+        <w:rPr>
+          <w:sz w:val="40"/>
+          <w:szCs w:val="40"/>
+          <w:lang w:val="en-US"/>
+        </w:rPr>
+        <w:t>Fill other fields with valid ty</w:t>
+      </w:r>
+      <w:r>
+        <w:rPr>
+          <w:sz w:val="40"/>
+          <w:szCs w:val="40"/>
+          <w:lang w:val="en-US"/>
+        </w:rPr>
+        <w:t xml:space="preserve">pe of </w:t>
+      </w:r>
+      <w:r>
+        <w:rPr>
+          <w:sz w:val="40"/>
+          <w:szCs w:val="40"/>
+          <w:lang w:val="en-US"/>
+        </w:rPr>
+        <w:t xml:space="preserve">data for these fields </w:t>
+      </w:r>
+    </w:p>
+    <w:p>
+      <w:pPr>
+        <w:rPr>
+          <w:sz w:val="40"/>
+          <w:szCs w:val="40"/>
+          <w:lang w:val="en-US"/>
+        </w:rPr>
+      </w:pPr>
+      <w:r>
+        <w:rPr>
+          <w:sz w:val="40"/>
+          <w:szCs w:val="40"/>
+          <w:lang w:val="en-US"/>
+        </w:rPr>
+        <w:t xml:space="preserve">4. </w:t>
+      </w:r>
+      <w:r>
+        <w:rPr>
+          <w:sz w:val="40"/>
+          <w:szCs w:val="40"/>
+          <w:lang w:val="en-US"/>
+        </w:rPr>
+        <w:t>Click “Submit”</w:t>
+      </w:r>
+    </w:p>
+    <w:p>
+      <w:pPr>
+        <w:rPr>
+          <w:sz w:val="40"/>
+          <w:szCs w:val="40"/>
+          <w:lang w:val="en-US"/>
+        </w:rPr>
+      </w:pPr>
+      <w:r>
+        <w:rPr>
+          <w:sz w:val="40"/>
+          <w:szCs w:val="40"/>
+          <w:highlight w:val="lightGray"/>
+          <w:lang w:val="en-US"/>
+        </w:rPr>
+        <w:t>Actual result:</w:t>
+      </w:r>
+      <w:r>
+        <w:rPr>
+          <w:sz w:val="40"/>
+          <w:szCs w:val="40"/>
+          <w:lang w:val="en-US"/>
+        </w:rPr>
+        <w:t xml:space="preserve"> At the bottom of the registration form appears validation message “</w:t>
+      </w:r>
+      <w:r>
+        <w:rPr>
+          <w:sz w:val="40"/>
+          <w:szCs w:val="40"/>
+          <w:lang w:val="en-US"/>
+        </w:rPr>
+        <w:t>Error: All Fields are Required</w:t>
       </w:r>
       <w:r>
         <w:rPr>
@@ -887,117 +586,10 @@
         <w:rPr>
           <w:sz w:val="40"/>
           <w:szCs w:val="40"/>
-          <w:lang w:val="en-US"/>
-        </w:rPr>
-        <w:t xml:space="preserve">3. </w:t>
-      </w:r>
-      <w:r>
-        <w:rPr>
-          <w:sz w:val="40"/>
-          <w:szCs w:val="40"/>
-          <w:lang w:val="en-US"/>
-        </w:rPr>
-        <w:t xml:space="preserve">Fill other fields with valid </w:t>
-      </w:r>
-      <w:r>
-        <w:rPr>
-          <w:sz w:val="40"/>
-          <w:szCs w:val="40"/>
-          <w:lang w:val="en-US"/>
-        </w:rPr>
-        <w:t xml:space="preserve">type of </w:t>
-      </w:r>
-      <w:r>
-        <w:rPr>
-          <w:sz w:val="40"/>
-          <w:szCs w:val="40"/>
-          <w:lang w:val="en-US"/>
-        </w:rPr>
-        <w:t xml:space="preserve">data for these fields </w:t>
-      </w:r>
-    </w:p>
-    <w:p>
-      <w:pPr>
-        <w:rPr>
-          <w:sz w:val="40"/>
-          <w:szCs w:val="40"/>
-          <w:lang w:val="en-US"/>
-        </w:rPr>
-      </w:pPr>
-      <w:r>
-        <w:rPr>
-          <w:sz w:val="40"/>
-          <w:szCs w:val="40"/>
-          <w:lang w:val="en-US"/>
-        </w:rPr>
-        <w:t xml:space="preserve">4. </w:t>
-      </w:r>
-      <w:r>
-        <w:rPr>
-          <w:sz w:val="40"/>
-          <w:szCs w:val="40"/>
-          <w:lang w:val="en-US"/>
-        </w:rPr>
-        <w:t>Click “Submit”</w:t>
-      </w:r>
-    </w:p>
-    <w:p>
-      <w:pPr>
-        <w:rPr>
-          <w:sz w:val="40"/>
-          <w:szCs w:val="40"/>
-          <w:lang w:val="en-US"/>
-        </w:rPr>
-      </w:pPr>
-      <w:r>
-        <w:rPr>
-          <w:sz w:val="40"/>
-          <w:szCs w:val="40"/>
-          <w:highlight w:val="lightGray"/>
-          <w:lang w:val="en-US"/>
-        </w:rPr>
-        <w:t>Actual result:</w:t>
-      </w:r>
-      <w:r>
-        <w:rPr>
-          <w:sz w:val="40"/>
-          <w:szCs w:val="40"/>
-          <w:lang w:val="en-US"/>
-        </w:rPr>
-        <w:t xml:space="preserve"> At the bottom of the registration form appears validation message “</w:t>
-      </w:r>
-      <w:r>
-        <w:rPr>
-          <w:sz w:val="40"/>
-          <w:szCs w:val="40"/>
-          <w:lang w:val="en-US"/>
-        </w:rPr>
-        <w:t>Error: All Fields are Required</w:t>
-      </w:r>
-      <w:r>
-        <w:rPr>
-          <w:sz w:val="40"/>
-          <w:szCs w:val="40"/>
-          <w:lang w:val="en-US"/>
-        </w:rPr>
-        <w:t xml:space="preserve">” </w:t>
-      </w:r>
-    </w:p>
-    <w:p>
-      <w:pPr>
-        <w:rPr>
-          <w:sz w:val="40"/>
-          <w:szCs w:val="40"/>
-          <w:lang w:val="en-US"/>
-        </w:rPr>
-      </w:pPr>
-      <w:r>
-        <w:rPr>
-          <w:sz w:val="40"/>
-          <w:szCs w:val="40"/>
-          <w:highlight w:val="lightGray"/>
-          <w:lang w:val="en-US"/>
-        </w:rPr>
+          <w:highlight w:val="lightGray"/>
+          <w:lang w:val="en-US"/>
+        </w:rPr>
+        <w:lastRenderedPageBreak/>
         <w:t>Expected result</w:t>
       </w:r>
       <w:r>
@@ -1013,7 +605,6 @@
         <w:rPr>
           <w:sz w:val="40"/>
           <w:szCs w:val="40"/>
-          <w:highlight w:val="lightGray"/>
           <w:lang w:val="en-US"/>
         </w:rPr>
         <w:t xml:space="preserve"> </w:t>
@@ -1040,46 +631,18 @@
         <w:rPr>
           <w:sz w:val="40"/>
           <w:szCs w:val="40"/>
+          <w:lang w:val="en-US"/>
+        </w:rPr>
+      </w:pPr>
+      <w:r>
+        <w:rPr>
+          <w:sz w:val="40"/>
+          <w:szCs w:val="40"/>
           <w:highlight w:val="cyan"/>
           <w:lang w:val="en-US"/>
         </w:rPr>
-      </w:pPr>
-    </w:p>
-    <w:p>
-      <w:pPr>
-        <w:rPr>
-          <w:sz w:val="40"/>
-          <w:szCs w:val="40"/>
-          <w:lang w:val="en-US"/>
-        </w:rPr>
-      </w:pPr>
-    </w:p>
-    <w:p>
-      <w:pPr>
-        <w:rPr>
-          <w:sz w:val="40"/>
-          <w:szCs w:val="40"/>
-          <w:lang w:val="en-US"/>
-        </w:rPr>
-      </w:pPr>
-    </w:p>
-    <w:p>
-      <w:pPr>
-        <w:rPr>
-          <w:sz w:val="40"/>
-          <w:szCs w:val="40"/>
-          <w:lang w:val="en-US"/>
-        </w:rPr>
-      </w:pPr>
-    </w:p>
-    <w:p>
-      <w:pPr>
-        <w:rPr>
-          <w:sz w:val="40"/>
-          <w:szCs w:val="40"/>
-          <w:lang w:val="en-US"/>
-        </w:rPr>
-      </w:pPr>
+        <w:t xml:space="preserve">ID: </w:t>
+      </w:r>
       <w:r>
         <w:rPr>
           <w:sz w:val="40"/>
@@ -1087,17 +650,7 @@
           <w:highlight w:val="cyan"/>
           <w:lang w:val="en-US"/>
         </w:rPr>
-        <w:lastRenderedPageBreak/>
-        <w:t xml:space="preserve">ID: </w:t>
-      </w:r>
-      <w:r>
-        <w:rPr>
-          <w:sz w:val="40"/>
-          <w:szCs w:val="40"/>
-          <w:highlight w:val="cyan"/>
-          <w:lang w:val="en-US"/>
-        </w:rPr>
-        <w:t>3</w:t>
+        <w:t>2</w:t>
       </w:r>
     </w:p>
     <w:p>
@@ -1123,7 +676,31 @@
           <w:szCs w:val="40"/>
           <w:lang w:val="en-US"/>
         </w:rPr>
-        <w:t xml:space="preserve"> Incorrect validation message at the bottom of the registration form after filling all fields with valid type of data and valid number of symbols</w:t>
+        <w:t xml:space="preserve"> Incorrect validation message at the bottom of the registration form after filling all fields with valid</w:t>
+      </w:r>
+      <w:r>
+        <w:rPr>
+          <w:sz w:val="40"/>
+          <w:szCs w:val="40"/>
+          <w:lang w:val="en-US"/>
+        </w:rPr>
+        <w:t xml:space="preserve"> type of</w:t>
+      </w:r>
+      <w:r>
+        <w:rPr>
+          <w:sz w:val="40"/>
+          <w:szCs w:val="40"/>
+          <w:lang w:val="en-US"/>
+        </w:rPr>
+        <w:t xml:space="preserve"> data </w:t>
+      </w:r>
+      <w:r>
+        <w:rPr>
+          <w:sz w:val="40"/>
+          <w:szCs w:val="40"/>
+          <w:lang w:val="en-US"/>
+        </w:rPr>
+        <w:t>and valid number of symbols</w:t>
       </w:r>
     </w:p>
     <w:p>
@@ -1175,7 +752,7 @@
           <w:szCs w:val="40"/>
           <w:lang w:val="en-US"/>
         </w:rPr>
-        <w:t xml:space="preserve"> Medium </w:t>
+        <w:t xml:space="preserve"> Hight</w:t>
       </w:r>
     </w:p>
     <w:p>
@@ -1312,15 +889,7 @@
           <w:szCs w:val="40"/>
           <w:lang w:val="en-US"/>
         </w:rPr>
-        <w:t xml:space="preserve">Fill a field “name” with 255 Latin letters </w:t>
-      </w:r>
-      <w:r>
-        <w:rPr>
-          <w:sz w:val="40"/>
-          <w:szCs w:val="40"/>
-          <w:lang w:val="en-US"/>
-        </w:rPr>
-        <w:t>(max. allowed number of letters for this field)</w:t>
+        <w:t xml:space="preserve">Fill a field “name” with letters “Val” </w:t>
       </w:r>
     </w:p>
     <w:p>
@@ -1345,7 +914,23 @@
           <w:szCs w:val="40"/>
           <w:lang w:val="en-US"/>
         </w:rPr>
-        <w:t xml:space="preserve">Fill other fields with valid type of data for these fields </w:t>
+        <w:t xml:space="preserve">Fill other fields with valid </w:t>
+      </w:r>
+      <w:r>
+        <w:rPr>
+          <w:sz w:val="40"/>
+          <w:szCs w:val="40"/>
+          <w:lang w:val="en-US"/>
+        </w:rPr>
+        <w:t xml:space="preserve">type of </w:t>
+      </w:r>
+      <w:r>
+        <w:rPr>
+          <w:sz w:val="40"/>
+          <w:szCs w:val="40"/>
+          <w:lang w:val="en-US"/>
+        </w:rPr>
+        <w:t xml:space="preserve">data for these fields </w:t>
       </w:r>
     </w:p>
     <w:p>
@@ -1472,44 +1057,53 @@
         <w:rPr>
           <w:sz w:val="40"/>
           <w:szCs w:val="40"/>
-          <w:lang w:val="en-US"/>
-        </w:rPr>
-      </w:pPr>
-    </w:p>
-    <w:p>
-      <w:pPr>
-        <w:rPr>
-          <w:sz w:val="40"/>
-          <w:szCs w:val="40"/>
-          <w:lang w:val="en-US"/>
-        </w:rPr>
-      </w:pPr>
-    </w:p>
-    <w:p>
-      <w:pPr>
-        <w:rPr>
-          <w:sz w:val="40"/>
-          <w:szCs w:val="40"/>
-          <w:lang w:val="en-US"/>
-        </w:rPr>
-      </w:pPr>
-    </w:p>
-    <w:p>
-      <w:pPr>
-        <w:rPr>
-          <w:sz w:val="40"/>
-          <w:szCs w:val="40"/>
-          <w:lang w:val="en-US"/>
-        </w:rPr>
-      </w:pPr>
-      <w:r>
-        <w:rPr>
-          <w:sz w:val="40"/>
-          <w:szCs w:val="40"/>
           <w:highlight w:val="cyan"/>
           <w:lang w:val="en-US"/>
         </w:rPr>
-        <w:lastRenderedPageBreak/>
+      </w:pPr>
+    </w:p>
+    <w:p>
+      <w:pPr>
+        <w:rPr>
+          <w:sz w:val="40"/>
+          <w:szCs w:val="40"/>
+          <w:lang w:val="en-US"/>
+        </w:rPr>
+      </w:pPr>
+    </w:p>
+    <w:p>
+      <w:pPr>
+        <w:rPr>
+          <w:sz w:val="40"/>
+          <w:szCs w:val="40"/>
+          <w:lang w:val="en-US"/>
+        </w:rPr>
+      </w:pPr>
+    </w:p>
+    <w:p>
+      <w:pPr>
+        <w:rPr>
+          <w:sz w:val="40"/>
+          <w:szCs w:val="40"/>
+          <w:lang w:val="en-US"/>
+        </w:rPr>
+      </w:pPr>
+    </w:p>
+    <w:p>
+      <w:pPr>
+        <w:rPr>
+          <w:sz w:val="40"/>
+          <w:szCs w:val="40"/>
+          <w:lang w:val="en-US"/>
+        </w:rPr>
+      </w:pPr>
+      <w:r>
+        <w:rPr>
+          <w:sz w:val="40"/>
+          <w:szCs w:val="40"/>
+          <w:highlight w:val="cyan"/>
+          <w:lang w:val="en-US"/>
+        </w:rPr>
         <w:t xml:space="preserve">ID: </w:t>
       </w:r>
       <w:r>
@@ -1519,7 +1113,7 @@
           <w:highlight w:val="cyan"/>
           <w:lang w:val="en-US"/>
         </w:rPr>
-        <w:t>4</w:t>
+        <w:t>3</w:t>
       </w:r>
     </w:p>
     <w:p>
@@ -1545,15 +1139,7 @@
           <w:szCs w:val="40"/>
           <w:lang w:val="en-US"/>
         </w:rPr>
-        <w:t xml:space="preserve"> Incorrect validation message at the bottom of the registration form after filling all fields with valid type of data </w:t>
-      </w:r>
-      <w:r>
-        <w:rPr>
-          <w:sz w:val="40"/>
-          <w:szCs w:val="40"/>
-          <w:lang w:val="en-US"/>
-        </w:rPr>
-        <w:t>and valid number of symbols</w:t>
+        <w:t xml:space="preserve"> Incorrect validation message at the bottom of the registration form after filling all fields with valid type of data and valid number of symbols</w:t>
       </w:r>
     </w:p>
     <w:p>
@@ -1742,247 +1328,206 @@
           <w:szCs w:val="40"/>
           <w:lang w:val="en-US"/>
         </w:rPr>
-        <w:t>Fill a field “name” with 25</w:t>
-      </w:r>
-      <w:r>
-        <w:rPr>
-          <w:sz w:val="40"/>
-          <w:szCs w:val="40"/>
+        <w:t>Fill a field “name” with 255 Latin letters (max. allowed number of letters for this field)</w:t>
+      </w:r>
+    </w:p>
+    <w:p>
+      <w:pPr>
+        <w:rPr>
+          <w:sz w:val="40"/>
+          <w:szCs w:val="40"/>
+          <w:lang w:val="en-US"/>
+        </w:rPr>
+      </w:pPr>
+      <w:r>
+        <w:rPr>
+          <w:sz w:val="40"/>
+          <w:szCs w:val="40"/>
+          <w:lang w:val="en-US"/>
+        </w:rPr>
+        <w:t xml:space="preserve">3. </w:t>
+      </w:r>
+      <w:r>
+        <w:rPr>
+          <w:sz w:val="40"/>
+          <w:szCs w:val="40"/>
+          <w:lang w:val="en-US"/>
+        </w:rPr>
+        <w:t xml:space="preserve">Fill other fields with valid type of data for these fields </w:t>
+      </w:r>
+    </w:p>
+    <w:p>
+      <w:pPr>
+        <w:rPr>
+          <w:sz w:val="40"/>
+          <w:szCs w:val="40"/>
+          <w:lang w:val="en-US"/>
+        </w:rPr>
+      </w:pPr>
+      <w:r>
+        <w:rPr>
+          <w:sz w:val="40"/>
+          <w:szCs w:val="40"/>
+          <w:lang w:val="en-US"/>
+        </w:rPr>
+        <w:t xml:space="preserve">4. </w:t>
+      </w:r>
+      <w:r>
+        <w:rPr>
+          <w:sz w:val="40"/>
+          <w:szCs w:val="40"/>
+          <w:lang w:val="en-US"/>
+        </w:rPr>
+        <w:t>Click “Submit”</w:t>
+      </w:r>
+    </w:p>
+    <w:p>
+      <w:pPr>
+        <w:rPr>
+          <w:sz w:val="40"/>
+          <w:szCs w:val="40"/>
+          <w:lang w:val="en-US"/>
+        </w:rPr>
+      </w:pPr>
+      <w:r>
+        <w:rPr>
+          <w:sz w:val="40"/>
+          <w:szCs w:val="40"/>
+          <w:highlight w:val="lightGray"/>
+          <w:lang w:val="en-US"/>
+        </w:rPr>
+        <w:t>Actual result:</w:t>
+      </w:r>
+      <w:r>
+        <w:rPr>
+          <w:sz w:val="40"/>
+          <w:szCs w:val="40"/>
+          <w:lang w:val="en-US"/>
+        </w:rPr>
+        <w:t xml:space="preserve"> At the bottom of the registration form appears validation message “</w:t>
+      </w:r>
+      <w:r>
+        <w:rPr>
+          <w:sz w:val="40"/>
+          <w:szCs w:val="40"/>
+          <w:lang w:val="en-US"/>
+        </w:rPr>
+        <w:t>Error: All Fields are Required</w:t>
+      </w:r>
+      <w:r>
+        <w:rPr>
+          <w:sz w:val="40"/>
+          <w:szCs w:val="40"/>
+          <w:lang w:val="en-US"/>
+        </w:rPr>
+        <w:t xml:space="preserve">” </w:t>
+      </w:r>
+    </w:p>
+    <w:p>
+      <w:pPr>
+        <w:rPr>
+          <w:sz w:val="40"/>
+          <w:szCs w:val="40"/>
+          <w:lang w:val="en-US"/>
+        </w:rPr>
+      </w:pPr>
+      <w:r>
+        <w:rPr>
+          <w:sz w:val="40"/>
+          <w:szCs w:val="40"/>
+          <w:highlight w:val="lightGray"/>
+          <w:lang w:val="en-US"/>
+        </w:rPr>
+        <w:t>Expected result</w:t>
+      </w:r>
+      <w:r>
+        <w:rPr>
+          <w:sz w:val="40"/>
+          <w:szCs w:val="40"/>
+          <w:highlight w:val="lightGray"/>
+          <w:lang w:val="en-US"/>
+        </w:rPr>
+        <w:t>:</w:t>
+      </w:r>
+      <w:r>
+        <w:rPr>
+          <w:sz w:val="40"/>
+          <w:szCs w:val="40"/>
+          <w:highlight w:val="lightGray"/>
+          <w:lang w:val="en-US"/>
+        </w:rPr>
+        <w:t xml:space="preserve"> </w:t>
+      </w:r>
+      <w:r>
+        <w:rPr>
+          <w:sz w:val="40"/>
+          <w:szCs w:val="40"/>
+          <w:lang w:val="en-US"/>
+        </w:rPr>
+        <w:t xml:space="preserve">At the bottom of the registration form appears validation message: </w:t>
+      </w:r>
+      <w:r>
+        <w:rPr>
+          <w:sz w:val="40"/>
+          <w:szCs w:val="40"/>
+          <w:lang w:val="en-US"/>
+        </w:rPr>
+        <w:t>"Success! Hello: "name""</w:t>
+      </w:r>
+    </w:p>
+    <w:p>
+      <w:pPr>
+        <w:rPr>
+          <w:sz w:val="40"/>
+          <w:szCs w:val="40"/>
+          <w:lang w:val="en-US"/>
+        </w:rPr>
+      </w:pPr>
+    </w:p>
+    <w:p>
+      <w:pPr>
+        <w:rPr>
+          <w:sz w:val="40"/>
+          <w:szCs w:val="40"/>
+          <w:lang w:val="en-US"/>
+        </w:rPr>
+      </w:pPr>
+    </w:p>
+    <w:p>
+      <w:pPr>
+        <w:rPr>
+          <w:sz w:val="40"/>
+          <w:szCs w:val="40"/>
+          <w:lang w:val="en-US"/>
+        </w:rPr>
+      </w:pPr>
+    </w:p>
+    <w:p>
+      <w:pPr>
+        <w:rPr>
+          <w:sz w:val="40"/>
+          <w:szCs w:val="40"/>
+          <w:lang w:val="en-US"/>
+        </w:rPr>
+      </w:pPr>
+      <w:r>
+        <w:rPr>
+          <w:sz w:val="40"/>
+          <w:szCs w:val="40"/>
+          <w:highlight w:val="cyan"/>
+          <w:lang w:val="en-US"/>
+        </w:rPr>
+        <w:t xml:space="preserve">ID: </w:t>
+      </w:r>
+      <w:r>
+        <w:rPr>
+          <w:sz w:val="40"/>
+          <w:szCs w:val="40"/>
+          <w:highlight w:val="cyan"/>
           <w:lang w:val="en-US"/>
         </w:rPr>
         <w:t>4</w:t>
       </w:r>
-      <w:r>
-        <w:rPr>
-          <w:sz w:val="40"/>
-          <w:szCs w:val="40"/>
-          <w:lang w:val="en-US"/>
-        </w:rPr>
-        <w:t xml:space="preserve"> Latin letters </w:t>
-      </w:r>
-      <w:r>
-        <w:rPr>
-          <w:sz w:val="40"/>
-          <w:szCs w:val="40"/>
-          <w:lang w:val="en-US"/>
-        </w:rPr>
-        <w:t>(</w:t>
-      </w:r>
-      <w:r>
-        <w:rPr>
-          <w:sz w:val="40"/>
-          <w:szCs w:val="40"/>
-          <w:lang w:val="en-US"/>
-        </w:rPr>
-        <w:t>one letter less than max. allowed</w:t>
-      </w:r>
-      <w:r>
-        <w:rPr>
-          <w:sz w:val="40"/>
-          <w:szCs w:val="40"/>
-          <w:lang w:val="en-US"/>
-        </w:rPr>
-        <w:t xml:space="preserve"> for this field)</w:t>
-      </w:r>
-    </w:p>
-    <w:p>
-      <w:pPr>
-        <w:rPr>
-          <w:sz w:val="40"/>
-          <w:szCs w:val="40"/>
-          <w:lang w:val="en-US"/>
-        </w:rPr>
-      </w:pPr>
-      <w:r>
-        <w:rPr>
-          <w:sz w:val="40"/>
-          <w:szCs w:val="40"/>
-          <w:lang w:val="en-US"/>
-        </w:rPr>
-        <w:t xml:space="preserve">3. </w:t>
-      </w:r>
-      <w:r>
-        <w:rPr>
-          <w:sz w:val="40"/>
-          <w:szCs w:val="40"/>
-          <w:lang w:val="en-US"/>
-        </w:rPr>
-        <w:t xml:space="preserve">Fill other fields with valid type of data for these fields </w:t>
-      </w:r>
-    </w:p>
-    <w:p>
-      <w:pPr>
-        <w:rPr>
-          <w:sz w:val="40"/>
-          <w:szCs w:val="40"/>
-          <w:lang w:val="en-US"/>
-        </w:rPr>
-      </w:pPr>
-      <w:r>
-        <w:rPr>
-          <w:sz w:val="40"/>
-          <w:szCs w:val="40"/>
-          <w:lang w:val="en-US"/>
-        </w:rPr>
-        <w:t xml:space="preserve">4. </w:t>
-      </w:r>
-      <w:r>
-        <w:rPr>
-          <w:sz w:val="40"/>
-          <w:szCs w:val="40"/>
-          <w:lang w:val="en-US"/>
-        </w:rPr>
-        <w:t>Click “Submit”</w:t>
-      </w:r>
-    </w:p>
-    <w:p>
-      <w:pPr>
-        <w:rPr>
-          <w:sz w:val="40"/>
-          <w:szCs w:val="40"/>
-          <w:lang w:val="en-US"/>
-        </w:rPr>
-      </w:pPr>
-      <w:r>
-        <w:rPr>
-          <w:sz w:val="40"/>
-          <w:szCs w:val="40"/>
-          <w:highlight w:val="lightGray"/>
-          <w:lang w:val="en-US"/>
-        </w:rPr>
-        <w:t>Actual result:</w:t>
-      </w:r>
-      <w:r>
-        <w:rPr>
-          <w:sz w:val="40"/>
-          <w:szCs w:val="40"/>
-          <w:lang w:val="en-US"/>
-        </w:rPr>
-        <w:t xml:space="preserve"> At the bottom of the registration form appears validation message “</w:t>
-      </w:r>
-      <w:r>
-        <w:rPr>
-          <w:sz w:val="40"/>
-          <w:szCs w:val="40"/>
-          <w:lang w:val="en-US"/>
-        </w:rPr>
-        <w:t>Error: All Fields are Required</w:t>
-      </w:r>
-      <w:r>
-        <w:rPr>
-          <w:sz w:val="40"/>
-          <w:szCs w:val="40"/>
-          <w:lang w:val="en-US"/>
-        </w:rPr>
-        <w:t xml:space="preserve">” </w:t>
-      </w:r>
-    </w:p>
-    <w:p>
-      <w:pPr>
-        <w:rPr>
-          <w:sz w:val="40"/>
-          <w:szCs w:val="40"/>
-          <w:lang w:val="en-US"/>
-        </w:rPr>
-      </w:pPr>
-      <w:r>
-        <w:rPr>
-          <w:sz w:val="40"/>
-          <w:szCs w:val="40"/>
-          <w:highlight w:val="lightGray"/>
-          <w:lang w:val="en-US"/>
-        </w:rPr>
-        <w:t>Expected result</w:t>
-      </w:r>
-      <w:r>
-        <w:rPr>
-          <w:sz w:val="40"/>
-          <w:szCs w:val="40"/>
-          <w:highlight w:val="lightGray"/>
-          <w:lang w:val="en-US"/>
-        </w:rPr>
-        <w:t>:</w:t>
-      </w:r>
-      <w:r>
-        <w:rPr>
-          <w:sz w:val="40"/>
-          <w:szCs w:val="40"/>
-          <w:highlight w:val="lightGray"/>
-          <w:lang w:val="en-US"/>
-        </w:rPr>
-        <w:t xml:space="preserve"> </w:t>
-      </w:r>
-      <w:r>
-        <w:rPr>
-          <w:sz w:val="40"/>
-          <w:szCs w:val="40"/>
-          <w:lang w:val="en-US"/>
-        </w:rPr>
-        <w:t xml:space="preserve">At the bottom of the registration form appears validation message: </w:t>
-      </w:r>
-      <w:r>
-        <w:rPr>
-          <w:sz w:val="40"/>
-          <w:szCs w:val="40"/>
-          <w:lang w:val="en-US"/>
-        </w:rPr>
-        <w:t>"Success! Hello: "name""</w:t>
-      </w:r>
-    </w:p>
-    <w:p>
-      <w:pPr>
-        <w:rPr>
-          <w:sz w:val="40"/>
-          <w:szCs w:val="40"/>
-          <w:lang w:val="en-US"/>
-        </w:rPr>
-      </w:pPr>
-    </w:p>
-    <w:p>
-      <w:pPr>
-        <w:rPr>
-          <w:sz w:val="40"/>
-          <w:szCs w:val="40"/>
-          <w:lang w:val="en-US"/>
-        </w:rPr>
-      </w:pPr>
-    </w:p>
-    <w:p>
-      <w:pPr>
-        <w:rPr>
-          <w:sz w:val="40"/>
-          <w:szCs w:val="40"/>
-          <w:lang w:val="en-US"/>
-        </w:rPr>
-      </w:pPr>
-    </w:p>
-    <w:p>
-      <w:pPr>
-        <w:rPr>
-          <w:sz w:val="40"/>
-          <w:szCs w:val="40"/>
-          <w:lang w:val="en-US"/>
-        </w:rPr>
-      </w:pPr>
-      <w:r>
-        <w:rPr>
-          <w:sz w:val="40"/>
-          <w:szCs w:val="40"/>
-          <w:highlight w:val="cyan"/>
-          <w:lang w:val="en-US"/>
-        </w:rPr>
-        <w:lastRenderedPageBreak/>
-        <w:t xml:space="preserve">ID: </w:t>
-      </w:r>
-      <w:r>
-        <w:rPr>
-          <w:sz w:val="40"/>
-          <w:szCs w:val="40"/>
-          <w:highlight w:val="cyan"/>
-          <w:lang w:val="en-US"/>
-        </w:rPr>
-        <w:t>5</w:t>
-      </w:r>
     </w:p>
     <w:p>
       <w:pPr>
@@ -2007,23 +1552,7 @@
           <w:szCs w:val="40"/>
           <w:lang w:val="en-US"/>
         </w:rPr>
-        <w:t xml:space="preserve"> Incorrect validation message at the bottom of the registration form after filling </w:t>
-      </w:r>
-      <w:r>
-        <w:rPr>
-          <w:sz w:val="40"/>
-          <w:szCs w:val="40"/>
-          <w:lang w:val="en-US"/>
-        </w:rPr>
-        <w:t>a field with invalid type of data</w:t>
-      </w:r>
-      <w:r>
-        <w:rPr>
-          <w:sz w:val="40"/>
-          <w:szCs w:val="40"/>
-          <w:lang w:val="en-US"/>
-        </w:rPr>
-        <w:t xml:space="preserve"> </w:t>
+        <w:t xml:space="preserve"> Incorrect validation message at the bottom of the registration form after filling all fields with valid type of data and valid number of symbols</w:t>
       </w:r>
     </w:p>
     <w:p>
@@ -2049,15 +1578,7 @@
           <w:szCs w:val="40"/>
           <w:lang w:val="en-US"/>
         </w:rPr>
-        <w:t xml:space="preserve"> </w:t>
-      </w:r>
-      <w:r>
-        <w:rPr>
-          <w:sz w:val="40"/>
-          <w:szCs w:val="40"/>
-          <w:lang w:val="en-US"/>
-        </w:rPr>
-        <w:t>Critical</w:t>
+        <w:t xml:space="preserve"> Blocker</w:t>
       </w:r>
     </w:p>
     <w:p>
@@ -2220,15 +1741,23 @@
           <w:szCs w:val="40"/>
           <w:lang w:val="en-US"/>
         </w:rPr>
-        <w:t xml:space="preserve">Fill a field “name” with </w:t>
-      </w:r>
-      <w:r>
-        <w:rPr>
-          <w:sz w:val="40"/>
-          <w:szCs w:val="40"/>
-          <w:lang w:val="en-US"/>
-        </w:rPr>
-        <w:t xml:space="preserve">Cyrillic </w:t>
+        <w:t>Fill a field “name” with 254 Latin letters (</w:t>
+      </w:r>
+      <w:r>
+        <w:rPr>
+          <w:sz w:val="40"/>
+          <w:szCs w:val="40"/>
+          <w:lang w:val="en-US"/>
+        </w:rPr>
+        <w:t>one letter less than max. allowed</w:t>
+      </w:r>
+      <w:r>
+        <w:rPr>
+          <w:sz w:val="40"/>
+          <w:szCs w:val="40"/>
+          <w:lang w:val="en-US"/>
+        </w:rPr>
+        <w:t xml:space="preserve"> for this field)</w:t>
       </w:r>
     </w:p>
     <w:p>
@@ -2304,7 +1833,67 @@
           <w:szCs w:val="40"/>
           <w:lang w:val="en-US"/>
         </w:rPr>
-        <w:t xml:space="preserve"> At the bottom of the registration form appears validation message: </w:t>
+        <w:t xml:space="preserve"> At the bottom of the registration form appears validation message “</w:t>
+      </w:r>
+      <w:r>
+        <w:rPr>
+          <w:sz w:val="40"/>
+          <w:szCs w:val="40"/>
+          <w:lang w:val="en-US"/>
+        </w:rPr>
+        <w:t>Error: All Fields are Required</w:t>
+      </w:r>
+      <w:r>
+        <w:rPr>
+          <w:sz w:val="40"/>
+          <w:szCs w:val="40"/>
+          <w:lang w:val="en-US"/>
+        </w:rPr>
+        <w:t xml:space="preserve">” </w:t>
+      </w:r>
+    </w:p>
+    <w:p>
+      <w:pPr>
+        <w:rPr>
+          <w:sz w:val="40"/>
+          <w:szCs w:val="40"/>
+          <w:lang w:val="en-US"/>
+        </w:rPr>
+      </w:pPr>
+      <w:r>
+        <w:rPr>
+          <w:sz w:val="40"/>
+          <w:szCs w:val="40"/>
+          <w:highlight w:val="lightGray"/>
+          <w:lang w:val="en-US"/>
+        </w:rPr>
+        <w:t>Expected result</w:t>
+      </w:r>
+      <w:r>
+        <w:rPr>
+          <w:sz w:val="40"/>
+          <w:szCs w:val="40"/>
+          <w:highlight w:val="lightGray"/>
+          <w:lang w:val="en-US"/>
+        </w:rPr>
+        <w:t>:</w:t>
+      </w:r>
+      <w:r>
+        <w:rPr>
+          <w:sz w:val="40"/>
+          <w:szCs w:val="40"/>
+          <w:highlight w:val="lightGray"/>
+          <w:lang w:val="en-US"/>
+        </w:rPr>
+        <w:t xml:space="preserve"> </w:t>
+      </w:r>
+      <w:r>
+        <w:rPr>
+          <w:sz w:val="40"/>
+          <w:szCs w:val="40"/>
+          <w:lang w:val="en-US"/>
+        </w:rPr>
+        <w:t xml:space="preserve">At the bottom of the registration form appears validation message: </w:t>
       </w:r>
       <w:r>
         <w:rPr>
@@ -2323,29 +1912,99 @@
           <w:lang w:val="en-US"/>
         </w:rPr>
       </w:pPr>
-      <w:r>
-        <w:rPr>
-          <w:sz w:val="40"/>
-          <w:szCs w:val="40"/>
-          <w:highlight w:val="lightGray"/>
-          <w:lang w:val="en-US"/>
-        </w:rPr>
-        <w:t>Expected result</w:t>
-      </w:r>
-      <w:r>
-        <w:rPr>
-          <w:sz w:val="40"/>
-          <w:szCs w:val="40"/>
-          <w:highlight w:val="lightGray"/>
-          <w:lang w:val="en-US"/>
-        </w:rPr>
-        <w:t>:</w:t>
-      </w:r>
-      <w:r>
-        <w:rPr>
-          <w:sz w:val="40"/>
-          <w:szCs w:val="40"/>
-          <w:highlight w:val="lightGray"/>
+    </w:p>
+    <w:p>
+      <w:pPr>
+        <w:rPr>
+          <w:sz w:val="40"/>
+          <w:szCs w:val="40"/>
+          <w:lang w:val="en-US"/>
+        </w:rPr>
+      </w:pPr>
+    </w:p>
+    <w:p>
+      <w:pPr>
+        <w:rPr>
+          <w:sz w:val="40"/>
+          <w:szCs w:val="40"/>
+          <w:lang w:val="en-US"/>
+        </w:rPr>
+      </w:pPr>
+    </w:p>
+    <w:p>
+      <w:pPr>
+        <w:rPr>
+          <w:sz w:val="40"/>
+          <w:szCs w:val="40"/>
+          <w:lang w:val="en-US"/>
+        </w:rPr>
+      </w:pPr>
+      <w:r>
+        <w:rPr>
+          <w:sz w:val="40"/>
+          <w:szCs w:val="40"/>
+          <w:highlight w:val="cyan"/>
+          <w:lang w:val="en-US"/>
+        </w:rPr>
+        <w:t xml:space="preserve">ID: </w:t>
+      </w:r>
+      <w:r>
+        <w:rPr>
+          <w:sz w:val="40"/>
+          <w:szCs w:val="40"/>
+          <w:highlight w:val="cyan"/>
+          <w:lang w:val="en-US"/>
+        </w:rPr>
+        <w:t>5</w:t>
+      </w:r>
+    </w:p>
+    <w:p>
+      <w:pPr>
+        <w:rPr>
+          <w:sz w:val="40"/>
+          <w:szCs w:val="40"/>
+          <w:lang w:val="en-US"/>
+        </w:rPr>
+      </w:pPr>
+      <w:r>
+        <w:rPr>
+          <w:sz w:val="40"/>
+          <w:szCs w:val="40"/>
+          <w:highlight w:val="lightGray"/>
+          <w:lang w:val="en-US"/>
+        </w:rPr>
+        <w:t>Title:</w:t>
+      </w:r>
+      <w:r>
+        <w:rPr>
+          <w:sz w:val="40"/>
+          <w:szCs w:val="40"/>
+          <w:lang w:val="en-US"/>
+        </w:rPr>
+        <w:t xml:space="preserve"> Incorrect validation message at the bottom of the registration form after filling a field with invalid type of data </w:t>
+      </w:r>
+    </w:p>
+    <w:p>
+      <w:pPr>
+        <w:rPr>
+          <w:sz w:val="40"/>
+          <w:szCs w:val="40"/>
+          <w:lang w:val="en-US"/>
+        </w:rPr>
+      </w:pPr>
+      <w:r>
+        <w:rPr>
+          <w:sz w:val="40"/>
+          <w:szCs w:val="40"/>
+          <w:highlight w:val="lightGray"/>
+          <w:lang w:val="en-US"/>
+        </w:rPr>
+        <w:t>Severity:</w:t>
+      </w:r>
+      <w:r>
+        <w:rPr>
+          <w:sz w:val="40"/>
+          <w:szCs w:val="40"/>
           <w:lang w:val="en-US"/>
         </w:rPr>
         <w:t xml:space="preserve"> </w:t>
@@ -2356,163 +2015,7 @@
           <w:szCs w:val="40"/>
           <w:lang w:val="en-US"/>
         </w:rPr>
-        <w:t xml:space="preserve"> </w:t>
-      </w:r>
-      <w:r>
-        <w:rPr>
-          <w:sz w:val="40"/>
-          <w:szCs w:val="40"/>
-          <w:lang w:val="en-US"/>
-        </w:rPr>
-        <w:t>At the bottom of the registration form appears validation message “</w:t>
-      </w:r>
-      <w:r>
-        <w:rPr>
-          <w:sz w:val="40"/>
-          <w:szCs w:val="40"/>
-          <w:lang w:val="en-US"/>
-        </w:rPr>
-        <w:t>Error: All Fields are Required</w:t>
-      </w:r>
-      <w:r>
-        <w:rPr>
-          <w:sz w:val="40"/>
-          <w:szCs w:val="40"/>
-          <w:lang w:val="en-US"/>
-        </w:rPr>
-        <w:t>”</w:t>
-      </w:r>
-    </w:p>
-    <w:p>
-      <w:pPr>
-        <w:rPr>
-          <w:sz w:val="40"/>
-          <w:szCs w:val="40"/>
-          <w:lang w:val="en-US"/>
-        </w:rPr>
-      </w:pPr>
-    </w:p>
-    <w:p>
-      <w:pPr>
-        <w:rPr>
-          <w:sz w:val="40"/>
-          <w:szCs w:val="40"/>
-          <w:lang w:val="en-US"/>
-        </w:rPr>
-      </w:pPr>
-    </w:p>
-    <w:p>
-      <w:pPr>
-        <w:rPr>
-          <w:sz w:val="40"/>
-          <w:szCs w:val="40"/>
-          <w:lang w:val="en-US"/>
-        </w:rPr>
-      </w:pPr>
-    </w:p>
-    <w:p>
-      <w:pPr>
-        <w:rPr>
-          <w:sz w:val="40"/>
-          <w:szCs w:val="40"/>
-          <w:lang w:val="en-US"/>
-        </w:rPr>
-      </w:pPr>
-    </w:p>
-    <w:p>
-      <w:pPr>
-        <w:rPr>
-          <w:sz w:val="40"/>
-          <w:szCs w:val="40"/>
-          <w:lang w:val="en-US"/>
-        </w:rPr>
-      </w:pPr>
-      <w:r>
-        <w:rPr>
-          <w:sz w:val="40"/>
-          <w:szCs w:val="40"/>
-          <w:highlight w:val="cyan"/>
-          <w:lang w:val="en-US"/>
-        </w:rPr>
-        <w:lastRenderedPageBreak/>
-        <w:t xml:space="preserve">ID: </w:t>
-      </w:r>
-      <w:r>
-        <w:rPr>
-          <w:sz w:val="40"/>
-          <w:szCs w:val="40"/>
-          <w:highlight w:val="cyan"/>
-          <w:lang w:val="en-US"/>
-        </w:rPr>
-        <w:t>6</w:t>
-      </w:r>
-    </w:p>
-    <w:p>
-      <w:pPr>
-        <w:rPr>
-          <w:sz w:val="40"/>
-          <w:szCs w:val="40"/>
-          <w:lang w:val="en-US"/>
-        </w:rPr>
-      </w:pPr>
-      <w:r>
-        <w:rPr>
-          <w:sz w:val="40"/>
-          <w:szCs w:val="40"/>
-          <w:highlight w:val="lightGray"/>
-          <w:lang w:val="en-US"/>
-        </w:rPr>
-        <w:t>Title:</w:t>
-      </w:r>
-      <w:r>
-        <w:rPr>
-          <w:sz w:val="40"/>
-          <w:szCs w:val="40"/>
-          <w:lang w:val="en-US"/>
-        </w:rPr>
-        <w:t xml:space="preserve"> Incorrect validation message at the bottom of the registration form after filling a field with invalid type of data </w:t>
-      </w:r>
-    </w:p>
-    <w:p>
-      <w:pPr>
-        <w:rPr>
-          <w:sz w:val="40"/>
-          <w:szCs w:val="40"/>
-          <w:lang w:val="en-US"/>
-        </w:rPr>
-      </w:pPr>
-      <w:r>
-        <w:rPr>
-          <w:sz w:val="40"/>
-          <w:szCs w:val="40"/>
-          <w:highlight w:val="lightGray"/>
-          <w:lang w:val="en-US"/>
-        </w:rPr>
-        <w:t>Severity:</w:t>
-      </w:r>
-      <w:r>
-        <w:rPr>
-          <w:sz w:val="40"/>
-          <w:szCs w:val="40"/>
-          <w:lang w:val="en-US"/>
-        </w:rPr>
-        <w:t xml:space="preserve"> </w:t>
-      </w:r>
-      <w:r>
-        <w:rPr>
-          <w:sz w:val="40"/>
-          <w:szCs w:val="40"/>
-          <w:lang w:val="en-US"/>
-        </w:rPr>
-        <w:t>M</w:t>
-      </w:r>
-      <w:r>
-        <w:rPr>
-          <w:sz w:val="40"/>
-          <w:szCs w:val="40"/>
-          <w:lang w:val="en-US"/>
-        </w:rPr>
-        <w:t>ajor</w:t>
+        <w:t>Critical</w:t>
       </w:r>
     </w:p>
     <w:p>
@@ -2675,36 +2178,132 @@
           <w:szCs w:val="40"/>
           <w:lang w:val="en-US"/>
         </w:rPr>
-        <w:t>Fill a field “name” with</w:t>
-      </w:r>
-      <w:r>
-        <w:rPr>
-          <w:sz w:val="40"/>
-          <w:szCs w:val="40"/>
-          <w:lang w:val="en-US"/>
-        </w:rPr>
-        <w:t xml:space="preserve"> a </w:t>
-      </w:r>
-      <w:r>
-        <w:rPr>
-          <w:sz w:val="40"/>
-          <w:szCs w:val="40"/>
-          <w:lang w:val="en-US"/>
-        </w:rPr>
-        <w:t>space b</w:t>
-      </w:r>
-      <w:r>
-        <w:rPr>
-          <w:sz w:val="40"/>
-          <w:szCs w:val="40"/>
-          <w:lang w:val="en-US"/>
-        </w:rPr>
-        <w:t>efore</w:t>
-      </w:r>
-      <w:r>
-        <w:rPr>
-          <w:sz w:val="40"/>
-          <w:szCs w:val="40"/>
+        <w:t xml:space="preserve">Fill a field “name” with </w:t>
+      </w:r>
+      <w:r>
+        <w:rPr>
+          <w:sz w:val="40"/>
+          <w:szCs w:val="40"/>
+          <w:lang w:val="en-US"/>
+        </w:rPr>
+        <w:t xml:space="preserve">Cyrillic </w:t>
+      </w:r>
+    </w:p>
+    <w:p>
+      <w:pPr>
+        <w:rPr>
+          <w:sz w:val="40"/>
+          <w:szCs w:val="40"/>
+          <w:lang w:val="en-US"/>
+        </w:rPr>
+      </w:pPr>
+      <w:r>
+        <w:rPr>
+          <w:sz w:val="40"/>
+          <w:szCs w:val="40"/>
+          <w:lang w:val="en-US"/>
+        </w:rPr>
+        <w:t xml:space="preserve">3. </w:t>
+      </w:r>
+      <w:r>
+        <w:rPr>
+          <w:sz w:val="40"/>
+          <w:szCs w:val="40"/>
+          <w:lang w:val="en-US"/>
+        </w:rPr>
+        <w:t xml:space="preserve">Fill other fields with valid type of data for these fields </w:t>
+      </w:r>
+    </w:p>
+    <w:p>
+      <w:pPr>
+        <w:rPr>
+          <w:sz w:val="40"/>
+          <w:szCs w:val="40"/>
+          <w:lang w:val="en-US"/>
+        </w:rPr>
+      </w:pPr>
+      <w:r>
+        <w:rPr>
+          <w:sz w:val="40"/>
+          <w:szCs w:val="40"/>
+          <w:lang w:val="en-US"/>
+        </w:rPr>
+        <w:t xml:space="preserve">4. </w:t>
+      </w:r>
+      <w:r>
+        <w:rPr>
+          <w:sz w:val="40"/>
+          <w:szCs w:val="40"/>
+          <w:lang w:val="en-US"/>
+        </w:rPr>
+        <w:t>Click “Submit”</w:t>
+      </w:r>
+    </w:p>
+    <w:p>
+      <w:pPr>
+        <w:rPr>
+          <w:sz w:val="40"/>
+          <w:szCs w:val="40"/>
+          <w:lang w:val="en-US"/>
+        </w:rPr>
+      </w:pPr>
+      <w:r>
+        <w:rPr>
+          <w:sz w:val="40"/>
+          <w:szCs w:val="40"/>
+          <w:highlight w:val="lightGray"/>
+          <w:lang w:val="en-US"/>
+        </w:rPr>
+        <w:t>Actual result:</w:t>
+      </w:r>
+      <w:r>
+        <w:rPr>
+          <w:sz w:val="40"/>
+          <w:szCs w:val="40"/>
+          <w:lang w:val="en-US"/>
+        </w:rPr>
+        <w:t xml:space="preserve"> At the bottom of the registration form appears validation message: </w:t>
+      </w:r>
+      <w:r>
+        <w:rPr>
+          <w:sz w:val="40"/>
+          <w:szCs w:val="40"/>
+          <w:lang w:val="en-US"/>
+        </w:rPr>
+        <w:t>"Success! Hello: "name""</w:t>
+      </w:r>
+    </w:p>
+    <w:p>
+      <w:pPr>
+        <w:rPr>
+          <w:sz w:val="40"/>
+          <w:szCs w:val="40"/>
+          <w:lang w:val="en-US"/>
+        </w:rPr>
+      </w:pPr>
+      <w:r>
+        <w:rPr>
+          <w:sz w:val="40"/>
+          <w:szCs w:val="40"/>
+          <w:highlight w:val="lightGray"/>
+          <w:lang w:val="en-US"/>
+        </w:rPr>
+        <w:t>Expected result</w:t>
+      </w:r>
+      <w:r>
+        <w:rPr>
+          <w:sz w:val="40"/>
+          <w:szCs w:val="40"/>
+          <w:highlight w:val="lightGray"/>
+          <w:lang w:val="en-US"/>
+        </w:rPr>
+        <w:t>:</w:t>
+      </w:r>
+      <w:r>
+        <w:rPr>
+          <w:sz w:val="40"/>
+          <w:szCs w:val="40"/>
+          <w:highlight w:val="lightGray"/>
           <w:lang w:val="en-US"/>
         </w:rPr>
         <w:t xml:space="preserve"> </w:t>
@@ -2715,75 +2314,130 @@
           <w:szCs w:val="40"/>
           <w:lang w:val="en-US"/>
         </w:rPr>
-        <w:t xml:space="preserve">entered symbols </w:t>
-      </w:r>
-    </w:p>
-    <w:p>
-      <w:pPr>
-        <w:rPr>
-          <w:sz w:val="40"/>
-          <w:szCs w:val="40"/>
-          <w:lang w:val="en-US"/>
-        </w:rPr>
-      </w:pPr>
-      <w:r>
-        <w:rPr>
-          <w:sz w:val="40"/>
-          <w:szCs w:val="40"/>
-          <w:lang w:val="en-US"/>
-        </w:rPr>
-        <w:t xml:space="preserve">3. </w:t>
-      </w:r>
-      <w:r>
-        <w:rPr>
-          <w:sz w:val="40"/>
-          <w:szCs w:val="40"/>
-          <w:lang w:val="en-US"/>
-        </w:rPr>
-        <w:t xml:space="preserve">Fill other fields with valid type of data for these fields </w:t>
-      </w:r>
-    </w:p>
-    <w:p>
-      <w:pPr>
-        <w:rPr>
-          <w:sz w:val="40"/>
-          <w:szCs w:val="40"/>
-          <w:lang w:val="en-US"/>
-        </w:rPr>
-      </w:pPr>
-      <w:r>
-        <w:rPr>
-          <w:sz w:val="40"/>
-          <w:szCs w:val="40"/>
-          <w:lang w:val="en-US"/>
-        </w:rPr>
-        <w:t xml:space="preserve">4. </w:t>
-      </w:r>
-      <w:r>
-        <w:rPr>
-          <w:sz w:val="40"/>
-          <w:szCs w:val="40"/>
-          <w:lang w:val="en-US"/>
-        </w:rPr>
-        <w:t>Click “Submit”</w:t>
-      </w:r>
-    </w:p>
-    <w:p>
-      <w:pPr>
-        <w:rPr>
-          <w:sz w:val="40"/>
-          <w:szCs w:val="40"/>
-          <w:lang w:val="en-US"/>
-        </w:rPr>
-      </w:pPr>
-      <w:r>
-        <w:rPr>
-          <w:sz w:val="40"/>
-          <w:szCs w:val="40"/>
-          <w:highlight w:val="lightGray"/>
-          <w:lang w:val="en-US"/>
-        </w:rPr>
-        <w:t>Actual result:</w:t>
+        <w:t xml:space="preserve"> At the bottom of the registration form appears validation message “</w:t>
+      </w:r>
+      <w:r>
+        <w:rPr>
+          <w:sz w:val="40"/>
+          <w:szCs w:val="40"/>
+          <w:lang w:val="en-US"/>
+        </w:rPr>
+        <w:t>Error: All Fields are Required</w:t>
+      </w:r>
+      <w:r>
+        <w:rPr>
+          <w:sz w:val="40"/>
+          <w:szCs w:val="40"/>
+          <w:lang w:val="en-US"/>
+        </w:rPr>
+        <w:t>”</w:t>
+      </w:r>
+    </w:p>
+    <w:p>
+      <w:pPr>
+        <w:rPr>
+          <w:sz w:val="40"/>
+          <w:szCs w:val="40"/>
+          <w:lang w:val="en-US"/>
+        </w:rPr>
+      </w:pPr>
+    </w:p>
+    <w:p>
+      <w:pPr>
+        <w:rPr>
+          <w:sz w:val="40"/>
+          <w:szCs w:val="40"/>
+          <w:lang w:val="en-US"/>
+        </w:rPr>
+      </w:pPr>
+    </w:p>
+    <w:p>
+      <w:pPr>
+        <w:rPr>
+          <w:sz w:val="40"/>
+          <w:szCs w:val="40"/>
+          <w:lang w:val="en-US"/>
+        </w:rPr>
+      </w:pPr>
+    </w:p>
+    <w:p>
+      <w:pPr>
+        <w:rPr>
+          <w:sz w:val="40"/>
+          <w:szCs w:val="40"/>
+          <w:lang w:val="en-US"/>
+        </w:rPr>
+      </w:pPr>
+    </w:p>
+    <w:p>
+      <w:pPr>
+        <w:rPr>
+          <w:sz w:val="40"/>
+          <w:szCs w:val="40"/>
+          <w:lang w:val="en-US"/>
+        </w:rPr>
+      </w:pPr>
+      <w:r>
+        <w:rPr>
+          <w:sz w:val="40"/>
+          <w:szCs w:val="40"/>
+          <w:highlight w:val="cyan"/>
+          <w:lang w:val="en-US"/>
+        </w:rPr>
+        <w:t xml:space="preserve">ID: </w:t>
+      </w:r>
+      <w:r>
+        <w:rPr>
+          <w:sz w:val="40"/>
+          <w:szCs w:val="40"/>
+          <w:highlight w:val="cyan"/>
+          <w:lang w:val="en-US"/>
+        </w:rPr>
+        <w:t>6</w:t>
+      </w:r>
+    </w:p>
+    <w:p>
+      <w:pPr>
+        <w:rPr>
+          <w:sz w:val="40"/>
+          <w:szCs w:val="40"/>
+          <w:lang w:val="en-US"/>
+        </w:rPr>
+      </w:pPr>
+      <w:r>
+        <w:rPr>
+          <w:sz w:val="40"/>
+          <w:szCs w:val="40"/>
+          <w:highlight w:val="lightGray"/>
+          <w:lang w:val="en-US"/>
+        </w:rPr>
+        <w:t>Title:</w:t>
+      </w:r>
+      <w:r>
+        <w:rPr>
+          <w:sz w:val="40"/>
+          <w:szCs w:val="40"/>
+          <w:lang w:val="en-US"/>
+        </w:rPr>
+        <w:t xml:space="preserve"> Incorrect validation message at the bottom of the registration form after filling a field with invalid type of data </w:t>
+      </w:r>
+    </w:p>
+    <w:p>
+      <w:pPr>
+        <w:rPr>
+          <w:sz w:val="40"/>
+          <w:szCs w:val="40"/>
+          <w:lang w:val="en-US"/>
+        </w:rPr>
+      </w:pPr>
+      <w:r>
+        <w:rPr>
+          <w:sz w:val="40"/>
+          <w:szCs w:val="40"/>
+          <w:highlight w:val="lightGray"/>
+          <w:lang w:val="en-US"/>
+        </w:rPr>
+        <w:t>Severity:</w:t>
       </w:r>
       <w:r>
         <w:rPr>
@@ -2799,182 +2453,7 @@
           <w:szCs w:val="40"/>
           <w:lang w:val="en-US"/>
         </w:rPr>
-        <w:t xml:space="preserve">At the bottom of the registration form appears validation message: </w:t>
-      </w:r>
-      <w:r>
-        <w:rPr>
-          <w:sz w:val="40"/>
-          <w:szCs w:val="40"/>
-          <w:lang w:val="en-US"/>
-        </w:rPr>
-        <w:t>"Success! Hello: "name""</w:t>
-      </w:r>
-    </w:p>
-    <w:p>
-      <w:pPr>
-        <w:rPr>
-          <w:sz w:val="40"/>
-          <w:szCs w:val="40"/>
-          <w:lang w:val="en-US"/>
-        </w:rPr>
-      </w:pPr>
-      <w:r>
-        <w:rPr>
-          <w:sz w:val="40"/>
-          <w:szCs w:val="40"/>
-          <w:highlight w:val="lightGray"/>
-          <w:lang w:val="en-US"/>
-        </w:rPr>
-        <w:t>Expected result</w:t>
-      </w:r>
-      <w:r>
-        <w:rPr>
-          <w:sz w:val="40"/>
-          <w:szCs w:val="40"/>
-          <w:highlight w:val="lightGray"/>
-          <w:lang w:val="en-US"/>
-        </w:rPr>
-        <w:t>:</w:t>
-      </w:r>
-      <w:r>
-        <w:rPr>
-          <w:sz w:val="40"/>
-          <w:szCs w:val="40"/>
-          <w:highlight w:val="lightGray"/>
-          <w:lang w:val="en-US"/>
-        </w:rPr>
-        <w:t xml:space="preserve"> </w:t>
-      </w:r>
-      <w:r>
-        <w:rPr>
-          <w:sz w:val="40"/>
-          <w:szCs w:val="40"/>
-          <w:lang w:val="en-US"/>
-        </w:rPr>
-        <w:t xml:space="preserve"> At the bottom of the registration form appears validation message “</w:t>
-      </w:r>
-      <w:r>
-        <w:rPr>
-          <w:sz w:val="40"/>
-          <w:szCs w:val="40"/>
-          <w:lang w:val="en-US"/>
-        </w:rPr>
-        <w:t>Error: All Fields are Required</w:t>
-      </w:r>
-      <w:r>
-        <w:rPr>
-          <w:sz w:val="40"/>
-          <w:szCs w:val="40"/>
-          <w:lang w:val="en-US"/>
-        </w:rPr>
-        <w:t>”</w:t>
-      </w:r>
-    </w:p>
-    <w:p>
-      <w:pPr>
-        <w:rPr>
-          <w:sz w:val="40"/>
-          <w:szCs w:val="40"/>
-          <w:lang w:val="en-US"/>
-        </w:rPr>
-      </w:pPr>
-    </w:p>
-    <w:p>
-      <w:pPr>
-        <w:rPr>
-          <w:sz w:val="40"/>
-          <w:szCs w:val="40"/>
-          <w:lang w:val="en-US"/>
-        </w:rPr>
-      </w:pPr>
-    </w:p>
-    <w:p>
-      <w:pPr>
-        <w:rPr>
-          <w:sz w:val="40"/>
-          <w:szCs w:val="40"/>
-          <w:lang w:val="en-US"/>
-        </w:rPr>
-      </w:pPr>
-    </w:p>
-    <w:p>
-      <w:pPr>
-        <w:rPr>
-          <w:sz w:val="40"/>
-          <w:szCs w:val="40"/>
-          <w:lang w:val="en-US"/>
-        </w:rPr>
-      </w:pPr>
-      <w:r>
-        <w:rPr>
-          <w:sz w:val="40"/>
-          <w:szCs w:val="40"/>
-          <w:highlight w:val="cyan"/>
-          <w:lang w:val="en-US"/>
-        </w:rPr>
-        <w:lastRenderedPageBreak/>
-        <w:t xml:space="preserve">ID: </w:t>
-      </w:r>
-      <w:r>
-        <w:rPr>
-          <w:sz w:val="40"/>
-          <w:szCs w:val="40"/>
-          <w:highlight w:val="cyan"/>
-          <w:lang w:val="en-US"/>
-        </w:rPr>
-        <w:t>7</w:t>
-      </w:r>
-    </w:p>
-    <w:p>
-      <w:pPr>
-        <w:rPr>
-          <w:sz w:val="40"/>
-          <w:szCs w:val="40"/>
-          <w:lang w:val="en-US"/>
-        </w:rPr>
-      </w:pPr>
-      <w:r>
-        <w:rPr>
-          <w:sz w:val="40"/>
-          <w:szCs w:val="40"/>
-          <w:highlight w:val="lightGray"/>
-          <w:lang w:val="en-US"/>
-        </w:rPr>
-        <w:t>Title:</w:t>
-      </w:r>
-      <w:r>
-        <w:rPr>
-          <w:sz w:val="40"/>
-          <w:szCs w:val="40"/>
-          <w:lang w:val="en-US"/>
-        </w:rPr>
-        <w:t xml:space="preserve"> Incorrect validation message at the bottom of the registration form after filling a field with invalid type of data </w:t>
-      </w:r>
-    </w:p>
-    <w:p>
-      <w:pPr>
-        <w:rPr>
-          <w:sz w:val="40"/>
-          <w:szCs w:val="40"/>
-          <w:lang w:val="en-US"/>
-        </w:rPr>
-      </w:pPr>
-      <w:r>
-        <w:rPr>
-          <w:sz w:val="40"/>
-          <w:szCs w:val="40"/>
-          <w:highlight w:val="lightGray"/>
-          <w:lang w:val="en-US"/>
-        </w:rPr>
-        <w:t>Severity:</w:t>
-      </w:r>
-      <w:r>
-        <w:rPr>
-          <w:sz w:val="40"/>
-          <w:szCs w:val="40"/>
-          <w:lang w:val="en-US"/>
-        </w:rPr>
-        <w:t xml:space="preserve"> M</w:t>
+        <w:t>M</w:t>
       </w:r>
       <w:r>
         <w:rPr>
@@ -3145,23 +2624,31 @@
           <w:szCs w:val="40"/>
           <w:lang w:val="en-US"/>
         </w:rPr>
-        <w:t xml:space="preserve">Fill a field “name” with a </w:t>
-      </w:r>
-      <w:r>
-        <w:rPr>
-          <w:sz w:val="40"/>
-          <w:szCs w:val="40"/>
-          <w:lang w:val="en-US"/>
-        </w:rPr>
-        <w:t xml:space="preserve">space </w:t>
-      </w:r>
-      <w:r>
-        <w:rPr>
-          <w:sz w:val="40"/>
-          <w:szCs w:val="40"/>
-          <w:lang w:val="en-US"/>
-        </w:rPr>
-        <w:t>after</w:t>
+        <w:t>Fill a field “name” with</w:t>
+      </w:r>
+      <w:r>
+        <w:rPr>
+          <w:sz w:val="40"/>
+          <w:szCs w:val="40"/>
+          <w:lang w:val="en-US"/>
+        </w:rPr>
+        <w:t xml:space="preserve"> a </w:t>
+      </w:r>
+      <w:r>
+        <w:rPr>
+          <w:sz w:val="40"/>
+          <w:szCs w:val="40"/>
+          <w:lang w:val="en-US"/>
+        </w:rPr>
+        <w:t>space b</w:t>
+      </w:r>
+      <w:r>
+        <w:rPr>
+          <w:sz w:val="40"/>
+          <w:szCs w:val="40"/>
+          <w:lang w:val="en-US"/>
+        </w:rPr>
+        <w:t>efore</w:t>
       </w:r>
       <w:r>
         <w:rPr>
@@ -3253,7 +2740,15 @@
           <w:szCs w:val="40"/>
           <w:lang w:val="en-US"/>
         </w:rPr>
-        <w:t xml:space="preserve"> At the bottom of the registration form appears validation message: </w:t>
+        <w:t xml:space="preserve"> </w:t>
+      </w:r>
+      <w:r>
+        <w:rPr>
+          <w:sz w:val="40"/>
+          <w:szCs w:val="40"/>
+          <w:lang w:val="en-US"/>
+        </w:rPr>
+        <w:t xml:space="preserve">At the bottom of the registration form appears validation message: </w:t>
       </w:r>
       <w:r>
         <w:rPr>
@@ -3359,15 +2854,6 @@
           <w:lang w:val="en-US"/>
         </w:rPr>
       </w:pPr>
-    </w:p>
-    <w:p>
-      <w:pPr>
-        <w:rPr>
-          <w:sz w:val="40"/>
-          <w:szCs w:val="40"/>
-          <w:lang w:val="en-US"/>
-        </w:rPr>
-      </w:pPr>
       <w:r>
         <w:rPr>
           <w:sz w:val="40"/>
@@ -3375,7 +2861,6 @@
           <w:highlight w:val="cyan"/>
           <w:lang w:val="en-US"/>
         </w:rPr>
-        <w:lastRenderedPageBreak/>
         <w:t xml:space="preserve">ID: </w:t>
       </w:r>
       <w:r>
@@ -3385,7 +2870,7 @@
           <w:highlight w:val="cyan"/>
           <w:lang w:val="en-US"/>
         </w:rPr>
-        <w:t>8</w:t>
+        <w:t>7</w:t>
       </w:r>
     </w:p>
     <w:p>
@@ -3419,6 +2904,7 @@
         <w:rPr>
           <w:sz w:val="40"/>
           <w:szCs w:val="40"/>
+          <w:lang w:val="en-US"/>
         </w:rPr>
       </w:pPr>
       <w:r>
@@ -3470,15 +2956,7 @@
           <w:szCs w:val="40"/>
           <w:lang w:val="en-US"/>
         </w:rPr>
-        <w:t xml:space="preserve"> </w:t>
-      </w:r>
-      <w:r>
-        <w:rPr>
-          <w:sz w:val="40"/>
-          <w:szCs w:val="40"/>
-          <w:lang w:val="en-US"/>
-        </w:rPr>
-        <w:t>Hight</w:t>
+        <w:t xml:space="preserve"> Medium </w:t>
       </w:r>
     </w:p>
     <w:p>
@@ -3615,15 +3093,39 @@
           <w:szCs w:val="40"/>
           <w:lang w:val="en-US"/>
         </w:rPr>
-        <w:t xml:space="preserve">Fill a field “name” with </w:t>
-      </w:r>
-      <w:r>
-        <w:rPr>
-          <w:sz w:val="40"/>
-          <w:szCs w:val="40"/>
-          <w:lang w:val="en-US"/>
-        </w:rPr>
-        <w:t xml:space="preserve">an at </w:t>
+        <w:t xml:space="preserve">Fill a field “name” with a </w:t>
+      </w:r>
+      <w:r>
+        <w:rPr>
+          <w:sz w:val="40"/>
+          <w:szCs w:val="40"/>
+          <w:lang w:val="en-US"/>
+        </w:rPr>
+        <w:t xml:space="preserve">space </w:t>
+      </w:r>
+      <w:r>
+        <w:rPr>
+          <w:sz w:val="40"/>
+          <w:szCs w:val="40"/>
+          <w:lang w:val="en-US"/>
+        </w:rPr>
+        <w:t>after</w:t>
+      </w:r>
+      <w:r>
+        <w:rPr>
+          <w:sz w:val="40"/>
+          <w:szCs w:val="40"/>
+          <w:lang w:val="en-US"/>
+        </w:rPr>
+        <w:t xml:space="preserve"> </w:t>
+      </w:r>
+      <w:r>
+        <w:rPr>
+          <w:sz w:val="40"/>
+          <w:szCs w:val="40"/>
+          <w:lang w:val="en-US"/>
+        </w:rPr>
+        <w:t xml:space="preserve">entered symbols </w:t>
       </w:r>
     </w:p>
     <w:p>
@@ -3821,7 +3323,6 @@
           <w:highlight w:val="cyan"/>
           <w:lang w:val="en-US"/>
         </w:rPr>
-        <w:lastRenderedPageBreak/>
         <w:t xml:space="preserve">ID: </w:t>
       </w:r>
       <w:r>
@@ -3831,7 +3332,7 @@
           <w:highlight w:val="cyan"/>
           <w:lang w:val="en-US"/>
         </w:rPr>
-        <w:t>9</w:t>
+        <w:t>8</w:t>
       </w:r>
     </w:p>
     <w:p>
@@ -3909,7 +3410,15 @@
           <w:szCs w:val="40"/>
           <w:lang w:val="en-US"/>
         </w:rPr>
-        <w:t xml:space="preserve"> Medium </w:t>
+        <w:t xml:space="preserve"> </w:t>
+      </w:r>
+      <w:r>
+        <w:rPr>
+          <w:sz w:val="40"/>
+          <w:szCs w:val="40"/>
+          <w:lang w:val="en-US"/>
+        </w:rPr>
+        <w:t>Hight</w:t>
       </w:r>
     </w:p>
     <w:p>
@@ -4054,146 +3563,128 @@
           <w:szCs w:val="40"/>
           <w:lang w:val="en-US"/>
         </w:rPr>
-        <w:t>a</w:t>
-      </w:r>
-      <w:r>
-        <w:rPr>
-          <w:sz w:val="40"/>
-          <w:szCs w:val="40"/>
+        <w:t xml:space="preserve">an at </w:t>
+      </w:r>
+    </w:p>
+    <w:p>
+      <w:pPr>
+        <w:rPr>
+          <w:sz w:val="40"/>
+          <w:szCs w:val="40"/>
+          <w:lang w:val="en-US"/>
+        </w:rPr>
+      </w:pPr>
+      <w:r>
+        <w:rPr>
+          <w:sz w:val="40"/>
+          <w:szCs w:val="40"/>
+          <w:lang w:val="en-US"/>
+        </w:rPr>
+        <w:t xml:space="preserve">3. </w:t>
+      </w:r>
+      <w:r>
+        <w:rPr>
+          <w:sz w:val="40"/>
+          <w:szCs w:val="40"/>
+          <w:lang w:val="en-US"/>
+        </w:rPr>
+        <w:t xml:space="preserve">Fill other fields with valid type of data for these fields </w:t>
+      </w:r>
+    </w:p>
+    <w:p>
+      <w:pPr>
+        <w:rPr>
+          <w:sz w:val="40"/>
+          <w:szCs w:val="40"/>
+          <w:lang w:val="en-US"/>
+        </w:rPr>
+      </w:pPr>
+      <w:r>
+        <w:rPr>
+          <w:sz w:val="40"/>
+          <w:szCs w:val="40"/>
+          <w:lang w:val="en-US"/>
+        </w:rPr>
+        <w:t xml:space="preserve">4. </w:t>
+      </w:r>
+      <w:r>
+        <w:rPr>
+          <w:sz w:val="40"/>
+          <w:szCs w:val="40"/>
+          <w:lang w:val="en-US"/>
+        </w:rPr>
+        <w:t>Click “Submit”</w:t>
+      </w:r>
+    </w:p>
+    <w:p>
+      <w:pPr>
+        <w:rPr>
+          <w:sz w:val="40"/>
+          <w:szCs w:val="40"/>
+          <w:lang w:val="en-US"/>
+        </w:rPr>
+      </w:pPr>
+      <w:r>
+        <w:rPr>
+          <w:sz w:val="40"/>
+          <w:szCs w:val="40"/>
+          <w:highlight w:val="lightGray"/>
+          <w:lang w:val="en-US"/>
+        </w:rPr>
+        <w:t>Actual result:</w:t>
+      </w:r>
+      <w:r>
+        <w:rPr>
+          <w:sz w:val="40"/>
+          <w:szCs w:val="40"/>
+          <w:lang w:val="en-US"/>
+        </w:rPr>
+        <w:t xml:space="preserve"> At the bottom of the registration form appears validation message: </w:t>
+      </w:r>
+      <w:r>
+        <w:rPr>
+          <w:sz w:val="40"/>
+          <w:szCs w:val="40"/>
+          <w:lang w:val="en-US"/>
+        </w:rPr>
+        <w:t>"Success! Hello: "name""</w:t>
+      </w:r>
+    </w:p>
+    <w:p>
+      <w:pPr>
+        <w:rPr>
+          <w:sz w:val="40"/>
+          <w:szCs w:val="40"/>
+          <w:lang w:val="en-US"/>
+        </w:rPr>
+      </w:pPr>
+      <w:r>
+        <w:rPr>
+          <w:sz w:val="40"/>
+          <w:szCs w:val="40"/>
+          <w:highlight w:val="lightGray"/>
+          <w:lang w:val="en-US"/>
+        </w:rPr>
+        <w:t>Expected result</w:t>
+      </w:r>
+      <w:r>
+        <w:rPr>
+          <w:sz w:val="40"/>
+          <w:szCs w:val="40"/>
+          <w:highlight w:val="lightGray"/>
+          <w:lang w:val="en-US"/>
+        </w:rPr>
+        <w:t>:</w:t>
+      </w:r>
+      <w:r>
+        <w:rPr>
+          <w:sz w:val="40"/>
+          <w:szCs w:val="40"/>
+          <w:highlight w:val="lightGray"/>
           <w:lang w:val="en-US"/>
         </w:rPr>
         <w:t xml:space="preserve"> </w:t>
       </w:r>
-      <w:proofErr w:type="gramStart"/>
-      <w:r>
-        <w:rPr>
-          <w:sz w:val="40"/>
-          <w:szCs w:val="40"/>
-          <w:lang w:val="en-US"/>
-        </w:rPr>
-        <w:t>brackets</w:t>
-      </w:r>
-      <w:proofErr w:type="gramEnd"/>
-    </w:p>
-    <w:p>
-      <w:pPr>
-        <w:rPr>
-          <w:sz w:val="40"/>
-          <w:szCs w:val="40"/>
-          <w:lang w:val="en-US"/>
-        </w:rPr>
-      </w:pPr>
-      <w:r>
-        <w:rPr>
-          <w:sz w:val="40"/>
-          <w:szCs w:val="40"/>
-          <w:lang w:val="en-US"/>
-        </w:rPr>
-        <w:t xml:space="preserve">3. </w:t>
-      </w:r>
-      <w:r>
-        <w:rPr>
-          <w:sz w:val="40"/>
-          <w:szCs w:val="40"/>
-          <w:lang w:val="en-US"/>
-        </w:rPr>
-        <w:t xml:space="preserve">Fill other fields with valid type of data for these fields </w:t>
-      </w:r>
-    </w:p>
-    <w:p>
-      <w:pPr>
-        <w:rPr>
-          <w:sz w:val="40"/>
-          <w:szCs w:val="40"/>
-          <w:lang w:val="en-US"/>
-        </w:rPr>
-      </w:pPr>
-      <w:r>
-        <w:rPr>
-          <w:sz w:val="40"/>
-          <w:szCs w:val="40"/>
-          <w:lang w:val="en-US"/>
-        </w:rPr>
-        <w:t xml:space="preserve">4. </w:t>
-      </w:r>
-      <w:r>
-        <w:rPr>
-          <w:sz w:val="40"/>
-          <w:szCs w:val="40"/>
-          <w:lang w:val="en-US"/>
-        </w:rPr>
-        <w:t>Click “Submit”</w:t>
-      </w:r>
-    </w:p>
-    <w:p>
-      <w:pPr>
-        <w:rPr>
-          <w:sz w:val="40"/>
-          <w:szCs w:val="40"/>
-          <w:lang w:val="en-US"/>
-        </w:rPr>
-      </w:pPr>
-      <w:r>
-        <w:rPr>
-          <w:sz w:val="40"/>
-          <w:szCs w:val="40"/>
-          <w:highlight w:val="lightGray"/>
-          <w:lang w:val="en-US"/>
-        </w:rPr>
-        <w:t>Actual result:</w:t>
-      </w:r>
-      <w:r>
-        <w:rPr>
-          <w:sz w:val="40"/>
-          <w:szCs w:val="40"/>
-          <w:lang w:val="en-US"/>
-        </w:rPr>
-        <w:t xml:space="preserve"> At the bottom of the registration form appears validation message: </w:t>
-      </w:r>
-      <w:r>
-        <w:rPr>
-          <w:sz w:val="40"/>
-          <w:szCs w:val="40"/>
-          <w:lang w:val="en-US"/>
-        </w:rPr>
-        <w:t>"Success! Hello: "name""</w:t>
-      </w:r>
-    </w:p>
-    <w:p>
-      <w:pPr>
-        <w:rPr>
-          <w:sz w:val="40"/>
-          <w:szCs w:val="40"/>
-          <w:lang w:val="en-US"/>
-        </w:rPr>
-      </w:pPr>
-      <w:r>
-        <w:rPr>
-          <w:sz w:val="40"/>
-          <w:szCs w:val="40"/>
-          <w:highlight w:val="lightGray"/>
-          <w:lang w:val="en-US"/>
-        </w:rPr>
-        <w:t>Expected result</w:t>
-      </w:r>
-      <w:r>
-        <w:rPr>
-          <w:sz w:val="40"/>
-          <w:szCs w:val="40"/>
-          <w:highlight w:val="lightGray"/>
-          <w:lang w:val="en-US"/>
-        </w:rPr>
-        <w:t>:</w:t>
-      </w:r>
-      <w:r>
-        <w:rPr>
-          <w:sz w:val="40"/>
-          <w:szCs w:val="40"/>
-          <w:highlight w:val="lightGray"/>
-          <w:lang w:val="en-US"/>
-        </w:rPr>
-        <w:t xml:space="preserve"> </w:t>
-      </w:r>
       <w:r>
         <w:rPr>
           <w:sz w:val="40"/>
@@ -4240,24 +3731,27 @@
     <w:p>
       <w:pPr>
         <w:rPr>
-          <w:lang w:val="en-US"/>
-        </w:rPr>
-      </w:pPr>
-    </w:p>
-    <w:p>
-      <w:pPr>
-        <w:rPr>
-          <w:sz w:val="32"/>
-          <w:szCs w:val="32"/>
-          <w:lang w:val="en-US"/>
-        </w:rPr>
-      </w:pPr>
-    </w:p>
-    <w:p>
-      <w:pPr>
-        <w:rPr>
-          <w:sz w:val="40"/>
-          <w:szCs w:val="40"/>
+          <w:sz w:val="40"/>
+          <w:szCs w:val="40"/>
+          <w:lang w:val="en-US"/>
+        </w:rPr>
+      </w:pPr>
+    </w:p>
+    <w:p>
+      <w:pPr>
+        <w:rPr>
+          <w:sz w:val="40"/>
+          <w:szCs w:val="40"/>
+          <w:lang w:val="en-US"/>
+        </w:rPr>
+      </w:pPr>
+    </w:p>
+    <w:p>
+      <w:pPr>
+        <w:rPr>
+          <w:sz w:val="40"/>
+          <w:szCs w:val="40"/>
+          <w:lang w:val="en-US"/>
         </w:rPr>
       </w:pPr>
       <w:r>
@@ -4267,7 +3761,6 @@
           <w:highlight w:val="cyan"/>
           <w:lang w:val="en-US"/>
         </w:rPr>
-        <w:lastRenderedPageBreak/>
         <w:t xml:space="preserve">ID: </w:t>
       </w:r>
       <w:r>
@@ -4277,15 +3770,7 @@
           <w:highlight w:val="cyan"/>
           <w:lang w:val="en-US"/>
         </w:rPr>
-        <w:t>1</w:t>
-      </w:r>
-      <w:r>
-        <w:rPr>
-          <w:sz w:val="40"/>
-          <w:szCs w:val="40"/>
-          <w:highlight w:val="cyan"/>
-        </w:rPr>
-        <w:t>0</w:t>
+        <w:t>9</w:t>
       </w:r>
     </w:p>
     <w:p>
@@ -4516,8 +4001,18 @@
           <w:szCs w:val="40"/>
           <w:lang w:val="en-US"/>
         </w:rPr>
-        <w:t xml:space="preserve"> dollar sign</w:t>
-      </w:r>
+        <w:t xml:space="preserve"> </w:t>
+      </w:r>
+      <w:proofErr w:type="gramStart"/>
+      <w:r>
+        <w:rPr>
+          <w:sz w:val="40"/>
+          <w:szCs w:val="40"/>
+          <w:lang w:val="en-US"/>
+        </w:rPr>
+        <w:t>brackets</w:t>
+      </w:r>
+      <w:proofErr w:type="gramEnd"/>
     </w:p>
     <w:p>
       <w:pPr>
@@ -4684,17 +4179,15 @@
     <w:p>
       <w:pPr>
         <w:rPr>
-          <w:sz w:val="40"/>
-          <w:szCs w:val="40"/>
-          <w:lang w:val="en-US"/>
-        </w:rPr>
-      </w:pPr>
-    </w:p>
-    <w:p>
-      <w:pPr>
-        <w:rPr>
-          <w:sz w:val="40"/>
-          <w:szCs w:val="40"/>
+          <w:lang w:val="en-US"/>
+        </w:rPr>
+      </w:pPr>
+    </w:p>
+    <w:p>
+      <w:pPr>
+        <w:rPr>
+          <w:sz w:val="32"/>
+          <w:szCs w:val="32"/>
           <w:lang w:val="en-US"/>
         </w:rPr>
       </w:pPr>
@@ -4714,7 +4207,6 @@
           <w:highlight w:val="cyan"/>
           <w:lang w:val="en-US"/>
         </w:rPr>
-        <w:lastRenderedPageBreak/>
         <w:t xml:space="preserve">ID: </w:t>
       </w:r>
       <w:r>
@@ -4733,7 +4225,7 @@
           <w:highlight w:val="cyan"/>
           <w:lang w:val="en-US"/>
         </w:rPr>
-        <w:t>1</w:t>
+        <w:t>0</w:t>
       </w:r>
     </w:p>
     <w:p>
@@ -4964,6 +4456,453 @@
           <w:szCs w:val="40"/>
           <w:lang w:val="en-US"/>
         </w:rPr>
+        <w:t xml:space="preserve"> dollar sign</w:t>
+      </w:r>
+    </w:p>
+    <w:p>
+      <w:pPr>
+        <w:rPr>
+          <w:sz w:val="40"/>
+          <w:szCs w:val="40"/>
+          <w:lang w:val="en-US"/>
+        </w:rPr>
+      </w:pPr>
+      <w:r>
+        <w:rPr>
+          <w:sz w:val="40"/>
+          <w:szCs w:val="40"/>
+          <w:lang w:val="en-US"/>
+        </w:rPr>
+        <w:t xml:space="preserve">3. </w:t>
+      </w:r>
+      <w:r>
+        <w:rPr>
+          <w:sz w:val="40"/>
+          <w:szCs w:val="40"/>
+          <w:lang w:val="en-US"/>
+        </w:rPr>
+        <w:t xml:space="preserve">Fill other fields with valid type of data for these fields </w:t>
+      </w:r>
+    </w:p>
+    <w:p>
+      <w:pPr>
+        <w:rPr>
+          <w:sz w:val="40"/>
+          <w:szCs w:val="40"/>
+          <w:lang w:val="en-US"/>
+        </w:rPr>
+      </w:pPr>
+      <w:r>
+        <w:rPr>
+          <w:sz w:val="40"/>
+          <w:szCs w:val="40"/>
+          <w:lang w:val="en-US"/>
+        </w:rPr>
+        <w:t xml:space="preserve">4. </w:t>
+      </w:r>
+      <w:r>
+        <w:rPr>
+          <w:sz w:val="40"/>
+          <w:szCs w:val="40"/>
+          <w:lang w:val="en-US"/>
+        </w:rPr>
+        <w:t>Click “Submit”</w:t>
+      </w:r>
+    </w:p>
+    <w:p>
+      <w:pPr>
+        <w:rPr>
+          <w:sz w:val="40"/>
+          <w:szCs w:val="40"/>
+          <w:lang w:val="en-US"/>
+        </w:rPr>
+      </w:pPr>
+      <w:r>
+        <w:rPr>
+          <w:sz w:val="40"/>
+          <w:szCs w:val="40"/>
+          <w:highlight w:val="lightGray"/>
+          <w:lang w:val="en-US"/>
+        </w:rPr>
+        <w:t>Actual result:</w:t>
+      </w:r>
+      <w:r>
+        <w:rPr>
+          <w:sz w:val="40"/>
+          <w:szCs w:val="40"/>
+          <w:lang w:val="en-US"/>
+        </w:rPr>
+        <w:t xml:space="preserve"> At the bottom of the registration form appears validation message: </w:t>
+      </w:r>
+      <w:r>
+        <w:rPr>
+          <w:sz w:val="40"/>
+          <w:szCs w:val="40"/>
+          <w:lang w:val="en-US"/>
+        </w:rPr>
+        <w:t>"Success! Hello: "name""</w:t>
+      </w:r>
+    </w:p>
+    <w:p>
+      <w:pPr>
+        <w:rPr>
+          <w:sz w:val="40"/>
+          <w:szCs w:val="40"/>
+          <w:lang w:val="en-US"/>
+        </w:rPr>
+      </w:pPr>
+      <w:r>
+        <w:rPr>
+          <w:sz w:val="40"/>
+          <w:szCs w:val="40"/>
+          <w:highlight w:val="lightGray"/>
+          <w:lang w:val="en-US"/>
+        </w:rPr>
+        <w:t>Expected result</w:t>
+      </w:r>
+      <w:r>
+        <w:rPr>
+          <w:sz w:val="40"/>
+          <w:szCs w:val="40"/>
+          <w:highlight w:val="lightGray"/>
+          <w:lang w:val="en-US"/>
+        </w:rPr>
+        <w:t>:</w:t>
+      </w:r>
+      <w:r>
+        <w:rPr>
+          <w:sz w:val="40"/>
+          <w:szCs w:val="40"/>
+          <w:highlight w:val="lightGray"/>
+          <w:lang w:val="en-US"/>
+        </w:rPr>
+        <w:t xml:space="preserve"> </w:t>
+      </w:r>
+      <w:r>
+        <w:rPr>
+          <w:sz w:val="40"/>
+          <w:szCs w:val="40"/>
+          <w:lang w:val="en-US"/>
+        </w:rPr>
+        <w:t xml:space="preserve"> At the bottom of the registration form appears validation message “</w:t>
+      </w:r>
+      <w:r>
+        <w:rPr>
+          <w:sz w:val="40"/>
+          <w:szCs w:val="40"/>
+          <w:lang w:val="en-US"/>
+        </w:rPr>
+        <w:t>Error: All Fields are Required</w:t>
+      </w:r>
+      <w:r>
+        <w:rPr>
+          <w:sz w:val="40"/>
+          <w:szCs w:val="40"/>
+          <w:lang w:val="en-US"/>
+        </w:rPr>
+        <w:t>”</w:t>
+      </w:r>
+    </w:p>
+    <w:p>
+      <w:pPr>
+        <w:rPr>
+          <w:sz w:val="40"/>
+          <w:szCs w:val="40"/>
+          <w:lang w:val="en-US"/>
+        </w:rPr>
+      </w:pPr>
+    </w:p>
+    <w:p>
+      <w:pPr>
+        <w:rPr>
+          <w:sz w:val="40"/>
+          <w:szCs w:val="40"/>
+          <w:lang w:val="en-US"/>
+        </w:rPr>
+      </w:pPr>
+    </w:p>
+    <w:p>
+      <w:pPr>
+        <w:rPr>
+          <w:sz w:val="40"/>
+          <w:szCs w:val="40"/>
+          <w:lang w:val="en-US"/>
+        </w:rPr>
+      </w:pPr>
+    </w:p>
+    <w:p>
+      <w:pPr>
+        <w:rPr>
+          <w:sz w:val="40"/>
+          <w:szCs w:val="40"/>
+          <w:lang w:val="en-US"/>
+        </w:rPr>
+      </w:pPr>
+    </w:p>
+    <w:p>
+      <w:pPr>
+        <w:rPr>
+          <w:sz w:val="40"/>
+          <w:szCs w:val="40"/>
+          <w:lang w:val="en-US"/>
+        </w:rPr>
+      </w:pPr>
+      <w:r>
+        <w:rPr>
+          <w:sz w:val="40"/>
+          <w:szCs w:val="40"/>
+          <w:highlight w:val="cyan"/>
+          <w:lang w:val="en-US"/>
+        </w:rPr>
+        <w:t xml:space="preserve">ID: </w:t>
+      </w:r>
+      <w:r>
+        <w:rPr>
+          <w:sz w:val="40"/>
+          <w:szCs w:val="40"/>
+          <w:highlight w:val="cyan"/>
+          <w:lang w:val="en-US"/>
+        </w:rPr>
+        <w:t>1</w:t>
+      </w:r>
+      <w:r>
+        <w:rPr>
+          <w:sz w:val="40"/>
+          <w:szCs w:val="40"/>
+          <w:highlight w:val="cyan"/>
+          <w:lang w:val="en-US"/>
+        </w:rPr>
+        <w:t>1</w:t>
+      </w:r>
+    </w:p>
+    <w:p>
+      <w:pPr>
+        <w:rPr>
+          <w:sz w:val="40"/>
+          <w:szCs w:val="40"/>
+          <w:lang w:val="en-US"/>
+        </w:rPr>
+      </w:pPr>
+      <w:r>
+        <w:rPr>
+          <w:sz w:val="40"/>
+          <w:szCs w:val="40"/>
+          <w:highlight w:val="lightGray"/>
+          <w:lang w:val="en-US"/>
+        </w:rPr>
+        <w:t>Title:</w:t>
+      </w:r>
+      <w:r>
+        <w:rPr>
+          <w:sz w:val="40"/>
+          <w:szCs w:val="40"/>
+          <w:lang w:val="en-US"/>
+        </w:rPr>
+        <w:t xml:space="preserve"> Incorrect validation message at the bottom of the registration form after filling a field with invalid type of data </w:t>
+      </w:r>
+    </w:p>
+    <w:p>
+      <w:pPr>
+        <w:rPr>
+          <w:sz w:val="40"/>
+          <w:szCs w:val="40"/>
+          <w:lang w:val="en-US"/>
+        </w:rPr>
+      </w:pPr>
+      <w:r>
+        <w:rPr>
+          <w:sz w:val="40"/>
+          <w:szCs w:val="40"/>
+          <w:highlight w:val="lightGray"/>
+          <w:lang w:val="en-US"/>
+        </w:rPr>
+        <w:t>Severity:</w:t>
+      </w:r>
+      <w:r>
+        <w:rPr>
+          <w:sz w:val="40"/>
+          <w:szCs w:val="40"/>
+          <w:lang w:val="en-US"/>
+        </w:rPr>
+        <w:t xml:space="preserve"> Major</w:t>
+      </w:r>
+    </w:p>
+    <w:p>
+      <w:pPr>
+        <w:rPr>
+          <w:sz w:val="40"/>
+          <w:szCs w:val="40"/>
+          <w:lang w:val="en-US"/>
+        </w:rPr>
+      </w:pPr>
+      <w:r>
+        <w:rPr>
+          <w:sz w:val="40"/>
+          <w:szCs w:val="40"/>
+          <w:highlight w:val="lightGray"/>
+          <w:lang w:val="en-US"/>
+        </w:rPr>
+        <w:t>Priority:</w:t>
+      </w:r>
+      <w:r>
+        <w:rPr>
+          <w:sz w:val="40"/>
+          <w:szCs w:val="40"/>
+          <w:lang w:val="en-US"/>
+        </w:rPr>
+        <w:t xml:space="preserve"> Medium </w:t>
+      </w:r>
+    </w:p>
+    <w:p>
+      <w:pPr>
+        <w:rPr>
+          <w:sz w:val="40"/>
+          <w:szCs w:val="40"/>
+          <w:lang w:val="en-US"/>
+        </w:rPr>
+      </w:pPr>
+      <w:r>
+        <w:rPr>
+          <w:sz w:val="40"/>
+          <w:szCs w:val="40"/>
+          <w:highlight w:val="lightGray"/>
+          <w:lang w:val="en-US"/>
+        </w:rPr>
+        <w:t>Environment:</w:t>
+      </w:r>
+      <w:r>
+        <w:rPr>
+          <w:sz w:val="40"/>
+          <w:szCs w:val="40"/>
+          <w:lang w:val="en-US"/>
+        </w:rPr>
+        <w:t xml:space="preserve"> Device: PC</w:t>
+      </w:r>
+      <w:r>
+        <w:rPr>
+          <w:sz w:val="40"/>
+          <w:szCs w:val="40"/>
+          <w:lang w:val="en-US"/>
+        </w:rPr>
+        <w:t xml:space="preserve">; </w:t>
+      </w:r>
+      <w:r>
+        <w:rPr>
+          <w:sz w:val="40"/>
+          <w:szCs w:val="40"/>
+          <w:lang w:val="en-US"/>
+        </w:rPr>
+        <w:t>OS: Windows 10</w:t>
+      </w:r>
+      <w:r>
+        <w:rPr>
+          <w:sz w:val="40"/>
+          <w:szCs w:val="40"/>
+          <w:lang w:val="en-US"/>
+        </w:rPr>
+        <w:t>;</w:t>
+      </w:r>
+      <w:r>
+        <w:rPr>
+          <w:sz w:val="40"/>
+          <w:szCs w:val="40"/>
+          <w:lang w:val="en-US"/>
+        </w:rPr>
+        <w:t xml:space="preserve"> Browser: Google Chrome</w:t>
+      </w:r>
+    </w:p>
+    <w:p>
+      <w:pPr>
+        <w:rPr>
+          <w:sz w:val="40"/>
+          <w:szCs w:val="40"/>
+          <w:lang w:val="en-US"/>
+        </w:rPr>
+      </w:pPr>
+      <w:r>
+        <w:rPr>
+          <w:sz w:val="40"/>
+          <w:szCs w:val="40"/>
+          <w:highlight w:val="lightGray"/>
+          <w:lang w:val="en-US"/>
+        </w:rPr>
+        <w:t>Steps:</w:t>
+      </w:r>
+    </w:p>
+    <w:p>
+      <w:pPr>
+        <w:rPr>
+          <w:sz w:val="40"/>
+          <w:szCs w:val="40"/>
+          <w:lang w:val="en-US"/>
+        </w:rPr>
+      </w:pPr>
+      <w:r>
+        <w:rPr>
+          <w:sz w:val="40"/>
+          <w:szCs w:val="40"/>
+          <w:lang w:val="en-US"/>
+        </w:rPr>
+        <w:t xml:space="preserve">1. </w:t>
+      </w:r>
+      <w:r>
+        <w:rPr>
+          <w:sz w:val="40"/>
+          <w:szCs w:val="40"/>
+          <w:lang w:val="en-US"/>
+        </w:rPr>
+        <w:t xml:space="preserve">Open the website </w:t>
+      </w:r>
+      <w:hyperlink r:id="rId15" w:history="1">
+        <w:r>
+          <w:rPr>
+            <w:rStyle w:val="a5"/>
+            <w:sz w:val="40"/>
+            <w:szCs w:val="40"/>
+            <w:lang w:val="en-US"/>
+          </w:rPr>
+          <w:t>http://itcareer.pythonanywhere.com/</w:t>
+        </w:r>
+      </w:hyperlink>
+    </w:p>
+    <w:p>
+      <w:pPr>
+        <w:rPr>
+          <w:sz w:val="40"/>
+          <w:szCs w:val="40"/>
+          <w:lang w:val="en-US"/>
+        </w:rPr>
+      </w:pPr>
+      <w:r>
+        <w:rPr>
+          <w:sz w:val="40"/>
+          <w:szCs w:val="40"/>
+          <w:lang w:val="en-US"/>
+        </w:rPr>
+        <w:t xml:space="preserve">2. </w:t>
+      </w:r>
+      <w:r>
+        <w:rPr>
+          <w:sz w:val="40"/>
+          <w:szCs w:val="40"/>
+          <w:lang w:val="en-US"/>
+        </w:rPr>
+        <w:t xml:space="preserve">Fill a field “name” with </w:t>
+      </w:r>
+      <w:r>
+        <w:rPr>
+          <w:sz w:val="40"/>
+          <w:szCs w:val="40"/>
+          <w:lang w:val="en-US"/>
+        </w:rPr>
+        <w:t>a</w:t>
+      </w:r>
+      <w:r>
+        <w:rPr>
+          <w:sz w:val="40"/>
+          <w:szCs w:val="40"/>
+          <w:lang w:val="en-US"/>
+        </w:rPr>
         <w:t xml:space="preserve"> </w:t>
       </w:r>
       <w:r>
@@ -5167,6 +5106,7 @@
         <w:rPr>
           <w:sz w:val="40"/>
           <w:szCs w:val="40"/>
+          <w:lang w:val="en-US"/>
         </w:rPr>
       </w:pPr>
       <w:r>
@@ -5176,7 +5116,6 @@
           <w:highlight w:val="cyan"/>
           <w:lang w:val="en-US"/>
         </w:rPr>
-        <w:lastRenderedPageBreak/>
         <w:t xml:space="preserve">ID: </w:t>
       </w:r>
       <w:r>
@@ -5193,11 +5132,10 @@
           <w:sz w:val="40"/>
           <w:szCs w:val="40"/>
           <w:highlight w:val="cyan"/>
+          <w:lang w:val="en-US"/>
         </w:rPr>
         <w:t>2</w:t>
       </w:r>
-      <w:bookmarkStart w:id="0" w:name="_GoBack"/>
-      <w:bookmarkEnd w:id="0"/>
     </w:p>
     <w:p>
       <w:pPr>
@@ -5377,7 +5315,7 @@
         </w:rPr>
         <w:t xml:space="preserve">Open the website </w:t>
       </w:r>
-      <w:hyperlink r:id="rId15" w:history="1">
+      <w:hyperlink r:id="rId16" w:history="1">
         <w:r>
           <w:rPr>
             <w:rStyle w:val="a5"/>

</xml_diff>